<commit_message>
collection of meeting presentations
</commit_message>
<xml_diff>
--- a/bid_documents/ucl-coveney.docx
+++ b/bid_documents/ucl-coveney.docx
@@ -1,6 +1,6 @@
 
 <file path=word/document.xml><?xml version="1.0" encoding="utf-8"?>
-<w:document xmlns:wpc="http://schemas.microsoft.com/office/word/2010/wordprocessingCanvas" xmlns:cx="http://schemas.microsoft.com/office/drawing/2014/chartex" xmlns:cx1="http://schemas.microsoft.com/office/drawing/2015/9/8/chartex" xmlns:cx2="http://schemas.microsoft.com/office/drawing/2015/10/21/chartex" xmlns:cx3="http://schemas.microsoft.com/office/drawing/2016/5/9/chartex" xmlns:cx4="http://schemas.microsoft.com/office/drawing/2016/5/10/chartex" xmlns:cx5="http://schemas.microsoft.com/office/drawing/2016/5/11/chartex" xmlns:cx6="http://schemas.microsoft.com/office/drawing/2016/5/12/chartex" xmlns:cx7="http://schemas.microsoft.com/office/drawing/2016/5/13/chartex" xmlns:cx8="http://schemas.microsoft.com/office/drawing/2016/5/14/chartex" xmlns:mc="http://schemas.openxmlformats.org/markup-compatibility/2006" xmlns:aink="http://schemas.microsoft.com/office/drawing/2016/ink" xmlns:am3d="http://schemas.microsoft.com/office/drawing/2017/model3d" xmlns:o="urn:schemas-microsoft-com:office:office" xmlns:r="http://schemas.openxmlformats.org/officeDocument/2006/relationships" xmlns:m="http://schemas.openxmlformats.org/officeDocument/2006/math" xmlns:v="urn:schemas-microsoft-com:vml" xmlns:wp14="http://schemas.microsoft.com/office/word/2010/wordprocessingDrawing" xmlns:wp="http://schemas.openxmlformats.org/drawingml/2006/wordprocessingDrawing" xmlns:w10="urn:schemas-microsoft-com:office:word" xmlns:w="http://schemas.openxmlformats.org/wordprocessingml/2006/main" xmlns:w14="http://schemas.microsoft.com/office/word/2010/wordml" xmlns:w15="http://schemas.microsoft.com/office/word/2012/wordml" xmlns:w16cid="http://schemas.microsoft.com/office/word/2016/wordml/cid" xmlns:w16se="http://schemas.microsoft.com/office/word/2015/wordml/symex" xmlns:wpg="http://schemas.microsoft.com/office/word/2010/wordprocessingGroup" xmlns:wpi="http://schemas.microsoft.com/office/word/2010/wordprocessingInk" xmlns:wne="http://schemas.microsoft.com/office/word/2006/wordml" xmlns:wps="http://schemas.microsoft.com/office/word/2010/wordprocessingShape" mc:Ignorable="w14 w15 w16se w16cid wp14">
+<w:document xmlns:wpc="http://schemas.microsoft.com/office/word/2010/wordprocessingCanvas" xmlns:cx="http://schemas.microsoft.com/office/drawing/2014/chartex" xmlns:cx1="http://schemas.microsoft.com/office/drawing/2015/9/8/chartex" xmlns:cx2="http://schemas.microsoft.com/office/drawing/2015/10/21/chartex" xmlns:cx3="http://schemas.microsoft.com/office/drawing/2016/5/9/chartex" xmlns:cx4="http://schemas.microsoft.com/office/drawing/2016/5/10/chartex" xmlns:cx5="http://schemas.microsoft.com/office/drawing/2016/5/11/chartex" xmlns:cx6="http://schemas.microsoft.com/office/drawing/2016/5/12/chartex" xmlns:cx7="http://schemas.microsoft.com/office/drawing/2016/5/13/chartex" xmlns:cx8="http://schemas.microsoft.com/office/drawing/2016/5/14/chartex" xmlns:mc="http://schemas.openxmlformats.org/markup-compatibility/2006" xmlns:aink="http://schemas.microsoft.com/office/drawing/2016/ink" xmlns:am3d="http://schemas.microsoft.com/office/drawing/2017/model3d" xmlns:o="urn:schemas-microsoft-com:office:office" xmlns:r="http://schemas.openxmlformats.org/officeDocument/2006/relationships" xmlns:m="http://schemas.openxmlformats.org/officeDocument/2006/math" xmlns:v="urn:schemas-microsoft-com:vml" xmlns:wp14="http://schemas.microsoft.com/office/word/2010/wordprocessingDrawing" xmlns:wp="http://schemas.openxmlformats.org/drawingml/2006/wordprocessingDrawing" xmlns:w10="urn:schemas-microsoft-com:office:word" xmlns:w="http://schemas.openxmlformats.org/wordprocessingml/2006/main" xmlns:w14="http://schemas.microsoft.com/office/word/2010/wordml" xmlns:w15="http://schemas.microsoft.com/office/word/2012/wordml" xmlns:w16cex="http://schemas.microsoft.com/office/word/2018/wordml/cex" xmlns:w16cid="http://schemas.microsoft.com/office/word/2016/wordml/cid" xmlns:w16="http://schemas.microsoft.com/office/word/2018/wordml" xmlns:w16se="http://schemas.microsoft.com/office/word/2015/wordml/symex" xmlns:wpg="http://schemas.microsoft.com/office/word/2010/wordprocessingGroup" xmlns:wpi="http://schemas.microsoft.com/office/word/2010/wordprocessingInk" xmlns:wne="http://schemas.microsoft.com/office/word/2006/wordml" xmlns:wps="http://schemas.microsoft.com/office/word/2010/wordprocessingShape" mc:Ignorable="w14 w15 w16se w16cid w16 w16cex wp14">
   <w:body>
     <w:tbl>
       <w:tblPr>
@@ -677,47 +677,7 @@
           <w:sz w:val="22"/>
           <w:szCs w:val="22"/>
         </w:rPr>
-        <w:t xml:space="preserve">For the </w:t>
-      </w:r>
-      <w:proofErr w:type="gramStart"/>
-      <w:r>
-        <w:rPr>
-          <w:rFonts w:cs="Arial"/>
-          <w:color w:val="000000" w:themeColor="text1"/>
-          <w:sz w:val="22"/>
-          <w:szCs w:val="22"/>
-        </w:rPr>
-        <w:t>aforementioned applications</w:t>
-      </w:r>
-      <w:proofErr w:type="gramEnd"/>
-      <w:r>
-        <w:rPr>
-          <w:rFonts w:cs="Arial"/>
-          <w:color w:val="000000" w:themeColor="text1"/>
-          <w:sz w:val="22"/>
-          <w:szCs w:val="22"/>
-        </w:rPr>
-        <w:t xml:space="preserve">, we have implemented within </w:t>
-      </w:r>
-      <w:proofErr w:type="spellStart"/>
-      <w:r>
-        <w:rPr>
-          <w:rFonts w:cs="Arial"/>
-          <w:color w:val="000000" w:themeColor="text1"/>
-          <w:sz w:val="22"/>
-          <w:szCs w:val="22"/>
-        </w:rPr>
-        <w:t>EasyVVUQ</w:t>
-      </w:r>
-      <w:proofErr w:type="spellEnd"/>
-      <w:r>
-        <w:rPr>
-          <w:rFonts w:cs="Arial"/>
-          <w:color w:val="000000" w:themeColor="text1"/>
-          <w:sz w:val="22"/>
-          <w:szCs w:val="22"/>
-        </w:rPr>
-        <w:t xml:space="preserve"> </w:t>
+        <w:t xml:space="preserve">For the aforementioned applications, we have implemented within EasyVVUQ </w:t>
       </w:r>
       <w:r>
         <w:rPr>
@@ -916,27 +876,7 @@
           <w:sz w:val="22"/>
           <w:szCs w:val="22"/>
         </w:rPr>
-        <w:t xml:space="preserve"> (already implemented with </w:t>
-      </w:r>
-      <w:proofErr w:type="spellStart"/>
-      <w:r>
-        <w:rPr>
-          <w:rFonts w:cs="Arial"/>
-          <w:color w:val="000000" w:themeColor="text1"/>
-          <w:sz w:val="22"/>
-          <w:szCs w:val="22"/>
-        </w:rPr>
-        <w:t>EasyVVUQ</w:t>
-      </w:r>
-      <w:proofErr w:type="spellEnd"/>
-      <w:r>
-        <w:rPr>
-          <w:rFonts w:cs="Arial"/>
-          <w:color w:val="000000" w:themeColor="text1"/>
-          <w:sz w:val="22"/>
-          <w:szCs w:val="22"/>
-        </w:rPr>
-        <w:t>)</w:t>
+        <w:t xml:space="preserve"> (already implemented with EasyVVUQ)</w:t>
       </w:r>
       <w:r>
         <w:rPr>
@@ -1757,7 +1697,7 @@
           <w:sz w:val="22"/>
           <w:szCs w:val="22"/>
         </w:rPr>
-        <w:t xml:space="preserve">: </w:t>
+        <w:t xml:space="preserve">: EasyVVUQ, </w:t>
       </w:r>
       <w:proofErr w:type="spellStart"/>
       <w:r>
@@ -1767,7 +1707,7 @@
           <w:sz w:val="22"/>
           <w:szCs w:val="22"/>
         </w:rPr>
-        <w:t>EasyVVUQ</w:t>
+        <w:t>FabSim</w:t>
       </w:r>
       <w:proofErr w:type="spellEnd"/>
       <w:r>
@@ -1777,7 +1717,25 @@
           <w:sz w:val="22"/>
           <w:szCs w:val="22"/>
         </w:rPr>
-        <w:t xml:space="preserve">, </w:t>
+        <w:t>,</w:t>
+      </w:r>
+      <w:r>
+        <w:rPr>
+          <w:rFonts w:cs="Arial"/>
+          <w:color w:val="000000" w:themeColor="text1"/>
+          <w:sz w:val="22"/>
+          <w:szCs w:val="22"/>
+        </w:rPr>
+        <w:t xml:space="preserve"> MUSCLE3</w:t>
+      </w:r>
+      <w:r>
+        <w:rPr>
+          <w:rFonts w:cs="Arial"/>
+          <w:color w:val="000000" w:themeColor="text1"/>
+          <w:sz w:val="22"/>
+          <w:szCs w:val="22"/>
+        </w:rPr>
+        <w:t xml:space="preserve"> and </w:t>
       </w:r>
       <w:proofErr w:type="spellStart"/>
       <w:r>
@@ -1787,7 +1745,7 @@
           <w:sz w:val="22"/>
           <w:szCs w:val="22"/>
         </w:rPr>
-        <w:t>FabSim</w:t>
+        <w:t>EasySurrogate</w:t>
       </w:r>
       <w:proofErr w:type="spellEnd"/>
       <w:r>
@@ -1797,6 +1755,44 @@
           <w:sz w:val="22"/>
           <w:szCs w:val="22"/>
         </w:rPr>
+        <w:t xml:space="preserve"> (as part of the larger toolkit </w:t>
+      </w:r>
+      <w:proofErr w:type="spellStart"/>
+      <w:r>
+        <w:rPr>
+          <w:rFonts w:cs="Arial"/>
+          <w:color w:val="000000" w:themeColor="text1"/>
+          <w:sz w:val="22"/>
+          <w:szCs w:val="22"/>
+        </w:rPr>
+        <w:t>VECMAtk</w:t>
+      </w:r>
+      <w:proofErr w:type="spellEnd"/>
+      <w:r>
+        <w:rPr>
+          <w:rFonts w:cs="Arial"/>
+          <w:color w:val="000000" w:themeColor="text1"/>
+          <w:sz w:val="22"/>
+          <w:szCs w:val="22"/>
+        </w:rPr>
+        <w:t xml:space="preserve"> [</w:t>
+      </w:r>
+      <w:r>
+        <w:rPr>
+          <w:rFonts w:cs="Arial"/>
+          <w:color w:val="000000" w:themeColor="text1"/>
+          <w:sz w:val="22"/>
+          <w:szCs w:val="22"/>
+        </w:rPr>
+        <w:t>4</w:t>
+      </w:r>
+      <w:r>
+        <w:rPr>
+          <w:rFonts w:cs="Arial"/>
+          <w:color w:val="000000" w:themeColor="text1"/>
+          <w:sz w:val="22"/>
+          <w:szCs w:val="22"/>
+        </w:rPr>
         <w:t>,</w:t>
       </w:r>
       <w:r>
@@ -1806,82 +1802,6 @@
           <w:sz w:val="22"/>
           <w:szCs w:val="22"/>
         </w:rPr>
-        <w:t xml:space="preserve"> MUSCLE3</w:t>
-      </w:r>
-      <w:r>
-        <w:rPr>
-          <w:rFonts w:cs="Arial"/>
-          <w:color w:val="000000" w:themeColor="text1"/>
-          <w:sz w:val="22"/>
-          <w:szCs w:val="22"/>
-        </w:rPr>
-        <w:t xml:space="preserve"> and </w:t>
-      </w:r>
-      <w:proofErr w:type="spellStart"/>
-      <w:r>
-        <w:rPr>
-          <w:rFonts w:cs="Arial"/>
-          <w:color w:val="000000" w:themeColor="text1"/>
-          <w:sz w:val="22"/>
-          <w:szCs w:val="22"/>
-        </w:rPr>
-        <w:t>EasySurrogate</w:t>
-      </w:r>
-      <w:proofErr w:type="spellEnd"/>
-      <w:r>
-        <w:rPr>
-          <w:rFonts w:cs="Arial"/>
-          <w:color w:val="000000" w:themeColor="text1"/>
-          <w:sz w:val="22"/>
-          <w:szCs w:val="22"/>
-        </w:rPr>
-        <w:t xml:space="preserve"> (as part of the larger toolkit </w:t>
-      </w:r>
-      <w:proofErr w:type="spellStart"/>
-      <w:r>
-        <w:rPr>
-          <w:rFonts w:cs="Arial"/>
-          <w:color w:val="000000" w:themeColor="text1"/>
-          <w:sz w:val="22"/>
-          <w:szCs w:val="22"/>
-        </w:rPr>
-        <w:t>VECMAtk</w:t>
-      </w:r>
-      <w:proofErr w:type="spellEnd"/>
-      <w:r>
-        <w:rPr>
-          <w:rFonts w:cs="Arial"/>
-          <w:color w:val="000000" w:themeColor="text1"/>
-          <w:sz w:val="22"/>
-          <w:szCs w:val="22"/>
-        </w:rPr>
-        <w:t xml:space="preserve"> [</w:t>
-      </w:r>
-      <w:r>
-        <w:rPr>
-          <w:rFonts w:cs="Arial"/>
-          <w:color w:val="000000" w:themeColor="text1"/>
-          <w:sz w:val="22"/>
-          <w:szCs w:val="22"/>
-        </w:rPr>
-        <w:t>4</w:t>
-      </w:r>
-      <w:r>
-        <w:rPr>
-          <w:rFonts w:cs="Arial"/>
-          <w:color w:val="000000" w:themeColor="text1"/>
-          <w:sz w:val="22"/>
-          <w:szCs w:val="22"/>
-        </w:rPr>
-        <w:t>,</w:t>
-      </w:r>
-      <w:r>
-        <w:rPr>
-          <w:rFonts w:cs="Arial"/>
-          <w:color w:val="000000" w:themeColor="text1"/>
-          <w:sz w:val="22"/>
-          <w:szCs w:val="22"/>
-        </w:rPr>
         <w:t>5</w:t>
       </w:r>
       <w:r>
@@ -1902,25 +1822,14 @@
         </w:rPr>
         <w:t xml:space="preserve"> </w:t>
       </w:r>
-      <w:proofErr w:type="spellStart"/>
-      <w:r>
-        <w:rPr>
-          <w:rFonts w:cs="Arial"/>
-          <w:color w:val="000000" w:themeColor="text1"/>
-          <w:sz w:val="22"/>
-          <w:szCs w:val="22"/>
-        </w:rPr>
-        <w:t>EasyVVUQ</w:t>
-      </w:r>
-      <w:proofErr w:type="spellEnd"/>
-      <w:r>
-        <w:rPr>
-          <w:rFonts w:cs="Arial"/>
-          <w:color w:val="000000" w:themeColor="text1"/>
-          <w:sz w:val="22"/>
-          <w:szCs w:val="22"/>
-        </w:rPr>
-        <w:t xml:space="preserve"> has been developed in order to be able to </w:t>
+      <w:r>
+        <w:rPr>
+          <w:rFonts w:cs="Arial"/>
+          <w:color w:val="000000" w:themeColor="text1"/>
+          <w:sz w:val="22"/>
+          <w:szCs w:val="22"/>
+        </w:rPr>
+        <w:t xml:space="preserve">EasyVVUQ has been developed in order to be able to </w:t>
       </w:r>
       <w:r>
         <w:rPr>
@@ -2429,27 +2338,7 @@
           <w:sz w:val="22"/>
           <w:szCs w:val="22"/>
         </w:rPr>
-        <w:t xml:space="preserve">projects involving </w:t>
-      </w:r>
-      <w:proofErr w:type="gramStart"/>
-      <w:r>
-        <w:rPr>
-          <w:rFonts w:cs="Arial"/>
-          <w:color w:val="000000" w:themeColor="text1"/>
-          <w:sz w:val="22"/>
-          <w:szCs w:val="22"/>
-        </w:rPr>
-        <w:t>a large number of</w:t>
-      </w:r>
-      <w:proofErr w:type="gramEnd"/>
-      <w:r>
-        <w:rPr>
-          <w:rFonts w:cs="Arial"/>
-          <w:color w:val="000000" w:themeColor="text1"/>
-          <w:sz w:val="22"/>
-          <w:szCs w:val="22"/>
-        </w:rPr>
-        <w:t xml:space="preserve"> development teams</w:t>
+        <w:t>projects involving a large number of development teams</w:t>
       </w:r>
       <w:r>
         <w:rPr>
@@ -2559,25 +2448,14 @@
           <w:szCs w:val="22"/>
         </w:rPr>
       </w:pPr>
-      <w:proofErr w:type="spellStart"/>
-      <w:r>
-        <w:rPr>
-          <w:rFonts w:cs="Arial"/>
-          <w:color w:val="000000" w:themeColor="text1"/>
-          <w:sz w:val="22"/>
-          <w:szCs w:val="22"/>
-        </w:rPr>
-        <w:t>EasyVVUQ</w:t>
-      </w:r>
-      <w:proofErr w:type="spellEnd"/>
-      <w:r>
-        <w:rPr>
-          <w:rFonts w:cs="Arial"/>
-          <w:color w:val="000000" w:themeColor="text1"/>
-          <w:sz w:val="22"/>
-          <w:szCs w:val="22"/>
-        </w:rPr>
-        <w:t xml:space="preserve"> fits the requirements of the NEPTUNE charter as it is implemented in Python</w:t>
+      <w:r>
+        <w:rPr>
+          <w:rFonts w:cs="Arial"/>
+          <w:color w:val="000000" w:themeColor="text1"/>
+          <w:sz w:val="22"/>
+          <w:szCs w:val="22"/>
+        </w:rPr>
+        <w:t>EasyVVUQ fits the requirements of the NEPTUNE charter as it is implemented in Python</w:t>
       </w:r>
       <w:r>
         <w:rPr>
@@ -2660,27 +2538,7 @@
           <w:sz w:val="22"/>
           <w:szCs w:val="22"/>
         </w:rPr>
-        <w:t xml:space="preserve">[1] Wright, D. W., Coveney, P.V., et al. "Building confidence in simulation: Applications of </w:t>
-      </w:r>
-      <w:proofErr w:type="spellStart"/>
-      <w:r>
-        <w:rPr>
-          <w:rFonts w:ascii="Arial" w:hAnsi="Arial" w:cs="Arial"/>
-          <w:color w:val="000000" w:themeColor="text1"/>
-          <w:sz w:val="22"/>
-          <w:szCs w:val="22"/>
-        </w:rPr>
-        <w:t>EasyVVUQ</w:t>
-      </w:r>
-      <w:proofErr w:type="spellEnd"/>
-      <w:r>
-        <w:rPr>
-          <w:rFonts w:ascii="Arial" w:hAnsi="Arial" w:cs="Arial"/>
-          <w:color w:val="000000" w:themeColor="text1"/>
-          <w:sz w:val="22"/>
-          <w:szCs w:val="22"/>
-        </w:rPr>
-        <w:t xml:space="preserve">." </w:t>
+        <w:t xml:space="preserve">[1] Wright, D. W., Coveney, P.V., et al. "Building confidence in simulation: Applications of EasyVVUQ." </w:t>
       </w:r>
       <w:r>
         <w:rPr>
@@ -2720,27 +2578,7 @@
           <w:sz w:val="22"/>
           <w:szCs w:val="22"/>
         </w:rPr>
-        <w:t>[2] Richardson, R. A., Coveney, P.V., et al. "</w:t>
-      </w:r>
-      <w:proofErr w:type="spellStart"/>
-      <w:r>
-        <w:rPr>
-          <w:rFonts w:ascii="Arial" w:hAnsi="Arial" w:cs="Arial"/>
-          <w:color w:val="000000" w:themeColor="text1"/>
-          <w:sz w:val="22"/>
-          <w:szCs w:val="22"/>
-        </w:rPr>
-        <w:t>EasyVVUQ</w:t>
-      </w:r>
-      <w:proofErr w:type="spellEnd"/>
-      <w:r>
-        <w:rPr>
-          <w:rFonts w:ascii="Arial" w:hAnsi="Arial" w:cs="Arial"/>
-          <w:color w:val="000000" w:themeColor="text1"/>
-          <w:sz w:val="22"/>
-          <w:szCs w:val="22"/>
-        </w:rPr>
-        <w:t xml:space="preserve">: A Library for Verification, Validation and Uncertainty Quantification in High Performance Computing." </w:t>
+        <w:t xml:space="preserve">[2] Richardson, R. A., Coveney, P.V., et al. "EasyVVUQ: A Library for Verification, Validation and Uncertainty Quantification in High Performance Computing." </w:t>
       </w:r>
       <w:r>
         <w:rPr>
@@ -3885,27 +3723,7 @@
           <w:sz w:val="22"/>
           <w:szCs w:val="22"/>
         </w:rPr>
-        <w:t xml:space="preserve"> methods within </w:t>
-      </w:r>
-      <w:proofErr w:type="spellStart"/>
-      <w:r>
-        <w:rPr>
-          <w:rFonts w:cs="Arial"/>
-          <w:color w:val="000000" w:themeColor="text1"/>
-          <w:sz w:val="22"/>
-          <w:szCs w:val="22"/>
-        </w:rPr>
-        <w:t>EasyVVUQ</w:t>
-      </w:r>
-      <w:proofErr w:type="spellEnd"/>
-      <w:r>
-        <w:rPr>
-          <w:rFonts w:cs="Arial"/>
-          <w:color w:val="000000" w:themeColor="text1"/>
-          <w:sz w:val="22"/>
-          <w:szCs w:val="22"/>
-        </w:rPr>
-        <w:t xml:space="preserve"> and perform initial UQ </w:t>
+        <w:t xml:space="preserve"> methods within EasyVVUQ and perform initial UQ </w:t>
       </w:r>
       <w:r>
         <w:rPr>
@@ -4049,27 +3867,7 @@
           <w:sz w:val="22"/>
           <w:szCs w:val="22"/>
         </w:rPr>
-        <w:t xml:space="preserve">) for them to explain the algorithmic structure of their models, what they would need to perform UQ on and for us to explain our capabilities and to demonstrate the use of </w:t>
-      </w:r>
-      <w:proofErr w:type="spellStart"/>
-      <w:r>
-        <w:rPr>
-          <w:rFonts w:cs="Arial"/>
-          <w:color w:val="000000" w:themeColor="text1"/>
-          <w:sz w:val="22"/>
-          <w:szCs w:val="22"/>
-        </w:rPr>
-        <w:t>EasyVVUQ</w:t>
-      </w:r>
-      <w:proofErr w:type="spellEnd"/>
-      <w:r>
-        <w:rPr>
-          <w:rFonts w:cs="Arial"/>
-          <w:color w:val="000000" w:themeColor="text1"/>
-          <w:sz w:val="22"/>
-          <w:szCs w:val="22"/>
-        </w:rPr>
-        <w:t xml:space="preserve"> by means of hands-on tutorials; (ii) we will present the methods we recommend at a final meeting and to confirm that the community is in collective agreement with our proposals</w:t>
+        <w:t>) for them to explain the algorithmic structure of their models, what they would need to perform UQ on and for us to explain our capabilities and to demonstrate the use of EasyVVUQ by means of hands-on tutorials; (ii) we will present the methods we recommend at a final meeting and to confirm that the community is in collective agreement with our proposals</w:t>
       </w:r>
       <w:r>
         <w:rPr>
@@ -4766,29 +4564,7 @@
           <w:szCs w:val="22"/>
           <w:lang w:eastAsia="en-US"/>
         </w:rPr>
-        <w:t xml:space="preserve">typing to demonstrate feasibility by working in collaboration with code owners for around five codes in this </w:t>
-      </w:r>
-      <w:proofErr w:type="gramStart"/>
-      <w:r>
-        <w:rPr>
-          <w:rFonts w:ascii="Arial" w:eastAsiaTheme="minorEastAsia" w:hAnsi="Arial" w:cs="Arial"/>
-          <w:color w:val="000000" w:themeColor="text1"/>
-          <w:sz w:val="22"/>
-          <w:szCs w:val="22"/>
-          <w:lang w:eastAsia="en-US"/>
-        </w:rPr>
-        <w:t>period of time</w:t>
-      </w:r>
-      <w:proofErr w:type="gramEnd"/>
-      <w:r>
-        <w:rPr>
-          <w:rFonts w:ascii="Arial" w:eastAsiaTheme="minorEastAsia" w:hAnsi="Arial" w:cs="Arial"/>
-          <w:color w:val="000000" w:themeColor="text1"/>
-          <w:sz w:val="22"/>
-          <w:szCs w:val="22"/>
-          <w:lang w:eastAsia="en-US"/>
-        </w:rPr>
-        <w:t>.</w:t>
+        <w:t>typing to demonstrate feasibility by working in collaboration with code owners for around five codes in this period of time.</w:t>
       </w:r>
     </w:p>
     <w:p>
@@ -4824,29 +4600,7 @@
           <w:szCs w:val="22"/>
           <w:lang w:eastAsia="en-US"/>
         </w:rPr>
-        <w:t xml:space="preserve">For demonstration purposes, we expect to have access to </w:t>
-      </w:r>
-      <w:proofErr w:type="gramStart"/>
-      <w:r>
-        <w:rPr>
-          <w:rFonts w:ascii="Arial" w:eastAsiaTheme="minorEastAsia" w:hAnsi="Arial" w:cs="Arial"/>
-          <w:color w:val="000000" w:themeColor="text1"/>
-          <w:sz w:val="22"/>
-          <w:szCs w:val="22"/>
-          <w:lang w:eastAsia="en-US"/>
-        </w:rPr>
-        <w:t>sufficient</w:t>
-      </w:r>
-      <w:proofErr w:type="gramEnd"/>
-      <w:r>
-        <w:rPr>
-          <w:rFonts w:ascii="Arial" w:eastAsiaTheme="minorEastAsia" w:hAnsi="Arial" w:cs="Arial"/>
-          <w:color w:val="000000" w:themeColor="text1"/>
-          <w:sz w:val="22"/>
-          <w:szCs w:val="22"/>
-          <w:lang w:eastAsia="en-US"/>
-        </w:rPr>
-        <w:t xml:space="preserve"> computing resources from our own end, in order to be able to accommodate some basic performance testing in this period. </w:t>
+        <w:t xml:space="preserve">For demonstration purposes, we expect to have access to sufficient computing resources from our own end, in order to be able to accommodate some basic performance testing in this period. </w:t>
       </w:r>
     </w:p>
     <w:p>
@@ -5446,29 +5200,7 @@
           <w:szCs w:val="22"/>
           <w:lang w:eastAsia="en-US"/>
         </w:rPr>
-        <w:t xml:space="preserve">stochastic representation, and non-intrusive methods, where the original model is used as a </w:t>
-      </w:r>
-      <w:proofErr w:type="gramStart"/>
-      <w:r>
-        <w:rPr>
-          <w:rFonts w:eastAsiaTheme="minorEastAsia" w:cs="Arial"/>
-          <w:color w:val="000000" w:themeColor="text1"/>
-          <w:sz w:val="22"/>
-          <w:szCs w:val="22"/>
-          <w:lang w:eastAsia="en-US"/>
-        </w:rPr>
-        <w:t>black-box</w:t>
-      </w:r>
-      <w:proofErr w:type="gramEnd"/>
-      <w:r>
-        <w:rPr>
-          <w:rFonts w:eastAsiaTheme="minorEastAsia" w:cs="Arial"/>
-          <w:color w:val="000000" w:themeColor="text1"/>
-          <w:sz w:val="22"/>
-          <w:szCs w:val="22"/>
-          <w:lang w:eastAsia="en-US"/>
-        </w:rPr>
-        <w:t xml:space="preserve">. Intrusive methods are efficient and relatively easy to apply to linear models. This, however, represents only a relatively small class of models. They can be applied to non-linear models as well, but the solution of the resulting equations may </w:t>
+        <w:t xml:space="preserve">stochastic representation, and non-intrusive methods, where the original model is used as a black-box. Intrusive methods are efficient and relatively easy to apply to linear models. This, however, represents only a relatively small class of models. They can be applied to non-linear models as well, but the solution of the resulting equations may </w:t>
       </w:r>
       <w:r>
         <w:rPr>
@@ -5648,29 +5380,7 @@
           <w:szCs w:val="22"/>
           <w:lang w:eastAsia="en-US"/>
         </w:rPr>
-        <w:t xml:space="preserve"> are treated as </w:t>
-      </w:r>
-      <w:proofErr w:type="gramStart"/>
-      <w:r>
-        <w:rPr>
-          <w:rFonts w:eastAsiaTheme="minorEastAsia" w:cs="Arial"/>
-          <w:color w:val="000000" w:themeColor="text1"/>
-          <w:sz w:val="22"/>
-          <w:szCs w:val="22"/>
-          <w:lang w:eastAsia="en-US"/>
-        </w:rPr>
-        <w:t>black-boxes</w:t>
-      </w:r>
-      <w:proofErr w:type="gramEnd"/>
-      <w:r>
-        <w:rPr>
-          <w:rFonts w:eastAsiaTheme="minorEastAsia" w:cs="Arial"/>
-          <w:color w:val="000000" w:themeColor="text1"/>
-          <w:sz w:val="22"/>
-          <w:szCs w:val="22"/>
-          <w:lang w:eastAsia="en-US"/>
-        </w:rPr>
-        <w:t>.</w:t>
+        <w:t xml:space="preserve"> are treated as black-boxes.</w:t>
       </w:r>
     </w:p>
     <w:p>
@@ -6355,6 +6065,33 @@
           <w:szCs w:val="22"/>
         </w:rPr>
       </w:pPr>
+      <w:r>
+        <w:rPr>
+          <w:rFonts w:ascii="Arial" w:hAnsi="Arial" w:cs="Arial"/>
+          <w:color w:val="000000" w:themeColor="text1"/>
+          <w:sz w:val="22"/>
+          <w:szCs w:val="22"/>
+        </w:rPr>
+        <w:t>EasyVVUQ, the tool we intend to use to investigate different UQ methods</w:t>
+      </w:r>
+      <w:r>
+        <w:rPr>
+          <w:rFonts w:ascii="Arial" w:hAnsi="Arial" w:cs="Arial"/>
+          <w:color w:val="000000" w:themeColor="text1"/>
+          <w:sz w:val="22"/>
+          <w:szCs w:val="22"/>
+        </w:rPr>
+        <w:t>,</w:t>
+      </w:r>
+      <w:r>
+        <w:rPr>
+          <w:rFonts w:ascii="Arial" w:hAnsi="Arial" w:cs="Arial"/>
+          <w:color w:val="000000" w:themeColor="text1"/>
+          <w:sz w:val="22"/>
+          <w:szCs w:val="22"/>
+        </w:rPr>
+        <w:t xml:space="preserve"> is designed for multiscale and </w:t>
+      </w:r>
       <w:proofErr w:type="spellStart"/>
       <w:r>
         <w:rPr>
@@ -6363,7 +6100,7 @@
           <w:sz w:val="22"/>
           <w:szCs w:val="22"/>
         </w:rPr>
-        <w:t>EasyVVUQ</w:t>
+        <w:t>multiphysics</w:t>
       </w:r>
       <w:proofErr w:type="spellEnd"/>
       <w:r>
@@ -6373,25 +6110,25 @@
           <w:sz w:val="22"/>
           <w:szCs w:val="22"/>
         </w:rPr>
-        <w:t>, the tool we intend to use to investigate different UQ methods</w:t>
-      </w:r>
-      <w:r>
-        <w:rPr>
-          <w:rFonts w:ascii="Arial" w:hAnsi="Arial" w:cs="Arial"/>
-          <w:color w:val="000000" w:themeColor="text1"/>
-          <w:sz w:val="22"/>
-          <w:szCs w:val="22"/>
-        </w:rPr>
-        <w:t>,</w:t>
-      </w:r>
-      <w:r>
-        <w:rPr>
-          <w:rFonts w:ascii="Arial" w:hAnsi="Arial" w:cs="Arial"/>
-          <w:color w:val="000000" w:themeColor="text1"/>
-          <w:sz w:val="22"/>
-          <w:szCs w:val="22"/>
-        </w:rPr>
-        <w:t xml:space="preserve"> is designed for multiscale and </w:t>
+        <w:t xml:space="preserve"> models</w:t>
+      </w:r>
+      <w:r>
+        <w:rPr>
+          <w:rFonts w:ascii="Arial" w:hAnsi="Arial" w:cs="Arial"/>
+          <w:color w:val="000000" w:themeColor="text1"/>
+          <w:sz w:val="22"/>
+          <w:szCs w:val="22"/>
+        </w:rPr>
+        <w:t>, as well as single scale models</w:t>
+      </w:r>
+      <w:r>
+        <w:rPr>
+          <w:rFonts w:ascii="Arial" w:hAnsi="Arial" w:cs="Arial"/>
+          <w:color w:val="000000" w:themeColor="text1"/>
+          <w:sz w:val="22"/>
+          <w:szCs w:val="22"/>
+        </w:rPr>
+        <w:t xml:space="preserve">. It is part of a larger toolkit, the </w:t>
       </w:r>
       <w:proofErr w:type="spellStart"/>
       <w:r>
@@ -6401,7 +6138,7 @@
           <w:sz w:val="22"/>
           <w:szCs w:val="22"/>
         </w:rPr>
-        <w:t>multiphysics</w:t>
+        <w:t>VECMAtk</w:t>
       </w:r>
       <w:proofErr w:type="spellEnd"/>
       <w:r>
@@ -6411,44 +6148,6 @@
           <w:sz w:val="22"/>
           <w:szCs w:val="22"/>
         </w:rPr>
-        <w:t xml:space="preserve"> models</w:t>
-      </w:r>
-      <w:r>
-        <w:rPr>
-          <w:rFonts w:ascii="Arial" w:hAnsi="Arial" w:cs="Arial"/>
-          <w:color w:val="000000" w:themeColor="text1"/>
-          <w:sz w:val="22"/>
-          <w:szCs w:val="22"/>
-        </w:rPr>
-        <w:t>, as well as single scale models</w:t>
-      </w:r>
-      <w:r>
-        <w:rPr>
-          <w:rFonts w:ascii="Arial" w:hAnsi="Arial" w:cs="Arial"/>
-          <w:color w:val="000000" w:themeColor="text1"/>
-          <w:sz w:val="22"/>
-          <w:szCs w:val="22"/>
-        </w:rPr>
-        <w:t xml:space="preserve">. It is part of a larger toolkit, the </w:t>
-      </w:r>
-      <w:proofErr w:type="spellStart"/>
-      <w:r>
-        <w:rPr>
-          <w:rFonts w:ascii="Arial" w:hAnsi="Arial" w:cs="Arial"/>
-          <w:color w:val="000000" w:themeColor="text1"/>
-          <w:sz w:val="22"/>
-          <w:szCs w:val="22"/>
-        </w:rPr>
-        <w:t>VECMAtk</w:t>
-      </w:r>
-      <w:proofErr w:type="spellEnd"/>
-      <w:r>
-        <w:rPr>
-          <w:rFonts w:ascii="Arial" w:hAnsi="Arial" w:cs="Arial"/>
-          <w:color w:val="000000" w:themeColor="text1"/>
-          <w:sz w:val="22"/>
-          <w:szCs w:val="22"/>
-        </w:rPr>
         <w:t>, which also features tool</w:t>
       </w:r>
       <w:r>
@@ -6467,27 +6166,7 @@
           <w:sz w:val="22"/>
           <w:szCs w:val="22"/>
         </w:rPr>
-        <w:t xml:space="preserve"> for centralised execution on multiple </w:t>
-      </w:r>
-      <w:proofErr w:type="spellStart"/>
-      <w:r>
-        <w:rPr>
-          <w:rFonts w:ascii="Arial" w:hAnsi="Arial" w:cs="Arial"/>
-          <w:color w:val="000000" w:themeColor="text1"/>
-          <w:sz w:val="22"/>
-          <w:szCs w:val="22"/>
-        </w:rPr>
-        <w:t>petascale</w:t>
-      </w:r>
-      <w:proofErr w:type="spellEnd"/>
-      <w:r>
-        <w:rPr>
-          <w:rFonts w:ascii="Arial" w:hAnsi="Arial" w:cs="Arial"/>
-          <w:color w:val="000000" w:themeColor="text1"/>
-          <w:sz w:val="22"/>
-          <w:szCs w:val="22"/>
-        </w:rPr>
-        <w:t xml:space="preserve"> supercomputers (QCG), improved job array </w:t>
+        <w:t xml:space="preserve"> for centralised execution on multiple petascale supercomputers (QCG), improved job array </w:t>
       </w:r>
       <w:r>
         <w:rPr>
@@ -7544,7 +7223,7 @@
                 <w:sz w:val="22"/>
                 <w:szCs w:val="22"/>
               </w:rPr>
-              <w:instrText xml:space="preserve"> INCLUDEPICTURE "C:\\var\\folders\\c2\\qkzjh63s6y535d1y102h4vcc0000gn\\T\\com.microsoft.Word\\WebArchiveCopyPasteTempFiles\\page73image47120" \* MERGEFORMAT </w:instrText>
+              <w:instrText xml:space="preserve"> INCLUDEPICTURE "/var/folders/c2/qkzjh63s6y535d1y102h4vcc0000gn/T/com.microsoft.Word/WebArchiveCopyPasteTempFiles/page73image47120" \* MERGEFORMATINET </w:instrText>
             </w:r>
             <w:r>
               <w:rPr>
@@ -7982,45 +7661,14 @@
           <w:szCs w:val="22"/>
         </w:rPr>
       </w:pPr>
-      <w:proofErr w:type="spellStart"/>
-      <w:r>
-        <w:rPr>
-          <w:rFonts w:ascii="Arial" w:hAnsi="Arial" w:cs="Arial"/>
-          <w:color w:val="000000" w:themeColor="text1"/>
-          <w:sz w:val="22"/>
-          <w:szCs w:val="22"/>
-        </w:rPr>
-        <w:t>EasyVVUQ</w:t>
-      </w:r>
-      <w:proofErr w:type="spellEnd"/>
-      <w:r>
-        <w:rPr>
-          <w:rFonts w:ascii="Arial" w:hAnsi="Arial" w:cs="Arial"/>
-          <w:color w:val="000000" w:themeColor="text1"/>
-          <w:sz w:val="22"/>
-          <w:szCs w:val="22"/>
-        </w:rPr>
-        <w:t xml:space="preserve"> already features the </w:t>
-      </w:r>
-      <w:proofErr w:type="gramStart"/>
-      <w:r>
-        <w:rPr>
-          <w:rFonts w:ascii="Arial" w:hAnsi="Arial" w:cs="Arial"/>
-          <w:color w:val="000000" w:themeColor="text1"/>
-          <w:sz w:val="22"/>
-          <w:szCs w:val="22"/>
-        </w:rPr>
-        <w:t>aforementioned non-</w:t>
-      </w:r>
-      <w:proofErr w:type="gramEnd"/>
-      <w:r>
-        <w:rPr>
-          <w:rFonts w:ascii="Arial" w:hAnsi="Arial" w:cs="Arial"/>
-          <w:color w:val="000000" w:themeColor="text1"/>
-          <w:sz w:val="22"/>
-          <w:szCs w:val="22"/>
-        </w:rPr>
-        <w:t>intrusive UQ methods (PCE, SC, and adaptive sampling). We have applied those to a</w:t>
+      <w:r>
+        <w:rPr>
+          <w:rFonts w:ascii="Arial" w:hAnsi="Arial" w:cs="Arial"/>
+          <w:color w:val="000000" w:themeColor="text1"/>
+          <w:sz w:val="22"/>
+          <w:szCs w:val="22"/>
+        </w:rPr>
+        <w:t>EasyVVUQ already features the aforementioned non-intrusive UQ methods (PCE, SC, and adaptive sampling). We have applied those to a</w:t>
       </w:r>
       <w:r>
         <w:rPr>
@@ -8223,27 +7871,7 @@
           <w:sz w:val="22"/>
           <w:szCs w:val="22"/>
         </w:rPr>
-        <w:t xml:space="preserve">Outstanding applications of </w:t>
-      </w:r>
-      <w:proofErr w:type="spellStart"/>
-      <w:r>
-        <w:rPr>
-          <w:rFonts w:ascii="Arial" w:hAnsi="Arial" w:cs="Arial"/>
-          <w:color w:val="000000" w:themeColor="text1"/>
-          <w:sz w:val="22"/>
-          <w:szCs w:val="22"/>
-        </w:rPr>
-        <w:t>EasyVVUQ</w:t>
-      </w:r>
-      <w:proofErr w:type="spellEnd"/>
-      <w:r>
-        <w:rPr>
-          <w:rFonts w:ascii="Arial" w:hAnsi="Arial" w:cs="Arial"/>
-          <w:color w:val="000000" w:themeColor="text1"/>
-          <w:sz w:val="22"/>
-          <w:szCs w:val="22"/>
-        </w:rPr>
-        <w:t xml:space="preserve"> currently include enabling full </w:t>
+        <w:t xml:space="preserve">Outstanding applications of EasyVVUQ currently include enabling full </w:t>
       </w:r>
       <w:r>
         <w:rPr>
@@ -8344,47 +7972,7 @@
           <w:sz w:val="22"/>
           <w:szCs w:val="22"/>
         </w:rPr>
-        <w:t xml:space="preserve"> (QCG-PJ, </w:t>
-      </w:r>
-      <w:proofErr w:type="spellStart"/>
-      <w:r>
-        <w:rPr>
-          <w:rFonts w:ascii="Arial" w:hAnsi="Arial" w:cs="Arial"/>
-          <w:color w:val="000000" w:themeColor="text1"/>
-          <w:sz w:val="22"/>
-          <w:szCs w:val="22"/>
-        </w:rPr>
-        <w:t>EasyVVUQ</w:t>
-      </w:r>
-      <w:proofErr w:type="spellEnd"/>
-      <w:r>
-        <w:rPr>
-          <w:rFonts w:ascii="Arial" w:hAnsi="Arial" w:cs="Arial"/>
-          <w:color w:val="000000" w:themeColor="text1"/>
-          <w:sz w:val="22"/>
-          <w:szCs w:val="22"/>
-        </w:rPr>
-        <w:t xml:space="preserve">-QCGPJ, FabSim3, </w:t>
-      </w:r>
-      <w:proofErr w:type="spellStart"/>
-      <w:r>
-        <w:rPr>
-          <w:rFonts w:ascii="Arial" w:hAnsi="Arial" w:cs="Arial"/>
-          <w:color w:val="000000" w:themeColor="text1"/>
-          <w:sz w:val="22"/>
-          <w:szCs w:val="22"/>
-        </w:rPr>
-        <w:t>EasyVVUQ</w:t>
-      </w:r>
-      <w:proofErr w:type="spellEnd"/>
-      <w:r>
-        <w:rPr>
-          <w:rFonts w:ascii="Arial" w:hAnsi="Arial" w:cs="Arial"/>
-          <w:color w:val="000000" w:themeColor="text1"/>
-          <w:sz w:val="22"/>
-          <w:szCs w:val="22"/>
-        </w:rPr>
-        <w:t>)</w:t>
+        <w:t xml:space="preserve"> (QCG-PJ, EasyVVUQ-QCGPJ, FabSim3, EasyVVUQ)</w:t>
       </w:r>
       <w:r>
         <w:rPr>
@@ -8429,19 +8017,8 @@
           <w:sz w:val="22"/>
           <w:szCs w:val="22"/>
         </w:rPr>
-        <w:t xml:space="preserve"> significant for </w:t>
-      </w:r>
-      <w:proofErr w:type="spellStart"/>
-      <w:r>
-        <w:rPr>
-          <w:rFonts w:ascii="Arial" w:hAnsi="Arial" w:cs="Arial"/>
-          <w:color w:val="000000" w:themeColor="text1"/>
-          <w:sz w:val="22"/>
-          <w:szCs w:val="22"/>
-        </w:rPr>
-        <w:t>EasyVVUQ</w:t>
-      </w:r>
-      <w:proofErr w:type="spellEnd"/>
+        <w:t xml:space="preserve"> significant for EasyVVUQ</w:t>
+      </w:r>
       <w:r>
         <w:rPr>
           <w:rFonts w:ascii="Arial" w:hAnsi="Arial" w:cs="Arial"/>
@@ -8724,19 +8301,8 @@
           <w:sz w:val="22"/>
           <w:szCs w:val="22"/>
         </w:rPr>
-        <w:t xml:space="preserve"> components (QCG-PJ, </w:t>
-      </w:r>
-      <w:proofErr w:type="spellStart"/>
-      <w:r>
-        <w:rPr>
-          <w:rFonts w:ascii="Arial" w:hAnsi="Arial" w:cs="Arial"/>
-          <w:color w:val="000000" w:themeColor="text1"/>
-          <w:sz w:val="22"/>
-          <w:szCs w:val="22"/>
-        </w:rPr>
-        <w:t>EasyVVUQ</w:t>
-      </w:r>
-      <w:proofErr w:type="spellEnd"/>
+        <w:t xml:space="preserve"> components (QCG-PJ, EasyVVUQ</w:t>
+      </w:r>
       <w:r>
         <w:rPr>
           <w:rFonts w:ascii="Arial" w:hAnsi="Arial" w:cs="Arial"/>
@@ -8753,27 +8319,7 @@
           <w:sz w:val="22"/>
           <w:szCs w:val="22"/>
         </w:rPr>
-        <w:t xml:space="preserve">PJ, FabSim3, </w:t>
-      </w:r>
-      <w:proofErr w:type="spellStart"/>
-      <w:r>
-        <w:rPr>
-          <w:rFonts w:ascii="Arial" w:hAnsi="Arial" w:cs="Arial"/>
-          <w:color w:val="000000" w:themeColor="text1"/>
-          <w:sz w:val="22"/>
-          <w:szCs w:val="22"/>
-        </w:rPr>
-        <w:t>EasyVVUQ</w:t>
-      </w:r>
-      <w:proofErr w:type="spellEnd"/>
-      <w:r>
-        <w:rPr>
-          <w:rFonts w:ascii="Arial" w:hAnsi="Arial" w:cs="Arial"/>
-          <w:color w:val="000000" w:themeColor="text1"/>
-          <w:sz w:val="22"/>
-          <w:szCs w:val="22"/>
-        </w:rPr>
-        <w:t>)</w:t>
+        <w:t>PJ, FabSim3, EasyVVUQ)</w:t>
       </w:r>
       <w:r>
         <w:rPr>
@@ -8971,7 +8517,6 @@
         </w:rPr>
         <w:t xml:space="preserve">, </w:t>
       </w:r>
-      <w:proofErr w:type="spellStart"/>
       <w:r>
         <w:rPr>
           <w:rFonts w:ascii="Arial" w:hAnsi="Arial" w:cs="Arial"/>
@@ -8981,7 +8526,6 @@
         </w:rPr>
         <w:t>ComPat</w:t>
       </w:r>
-      <w:proofErr w:type="spellEnd"/>
       <w:r>
         <w:rPr>
           <w:rFonts w:ascii="Arial" w:hAnsi="Arial" w:cs="Arial"/>
@@ -9447,27 +8991,7 @@
           <w:sz w:val="22"/>
           <w:szCs w:val="22"/>
         </w:rPr>
-        <w:t xml:space="preserve">, so we can perform shortlisting for methods particularly suited for the plasma turbulence code. </w:t>
-      </w:r>
-      <w:proofErr w:type="gramStart"/>
-      <w:r>
-        <w:rPr>
-          <w:rFonts w:ascii="Arial" w:hAnsi="Arial" w:cs="Arial"/>
-          <w:color w:val="000000" w:themeColor="text1"/>
-          <w:sz w:val="22"/>
-          <w:szCs w:val="22"/>
-        </w:rPr>
-        <w:t>In particular, we</w:t>
-      </w:r>
-      <w:proofErr w:type="gramEnd"/>
-      <w:r>
-        <w:rPr>
-          <w:rFonts w:ascii="Arial" w:hAnsi="Arial" w:cs="Arial"/>
-          <w:color w:val="000000" w:themeColor="text1"/>
-          <w:sz w:val="22"/>
-          <w:szCs w:val="22"/>
-        </w:rPr>
-        <w:t xml:space="preserve"> are familiar with such codes either from personal experience with chaotic systems </w:t>
+        <w:t xml:space="preserve">, so we can perform shortlisting for methods particularly suited for the plasma turbulence code. In particular, we are familiar with such codes either from personal experience with chaotic systems </w:t>
       </w:r>
       <w:r>
         <w:rPr>
@@ -9973,29 +9497,7 @@
           <w:szCs w:val="22"/>
           <w:lang w:eastAsia="en-US"/>
         </w:rPr>
-        <w:t xml:space="preserve"> be </w:t>
-      </w:r>
-      <w:proofErr w:type="gramStart"/>
-      <w:r>
-        <w:rPr>
-          <w:rFonts w:eastAsiaTheme="minorEastAsia" w:cs="Arial"/>
-          <w:color w:val="000000" w:themeColor="text1"/>
-          <w:sz w:val="22"/>
-          <w:szCs w:val="22"/>
-          <w:lang w:eastAsia="en-US"/>
-        </w:rPr>
-        <w:t>similar to</w:t>
-      </w:r>
-      <w:proofErr w:type="gramEnd"/>
-      <w:r>
-        <w:rPr>
-          <w:rFonts w:eastAsiaTheme="minorEastAsia" w:cs="Arial"/>
-          <w:color w:val="000000" w:themeColor="text1"/>
-          <w:sz w:val="22"/>
-          <w:szCs w:val="22"/>
-          <w:lang w:eastAsia="en-US"/>
-        </w:rPr>
-        <w:t xml:space="preserve"> the MPG-IPP plasma turbulence code, which we</w:t>
+        <w:t xml:space="preserve"> be similar to the MPG-IPP plasma turbulence code, which we</w:t>
       </w:r>
       <w:r>
         <w:rPr>
@@ -10567,27 +10069,7 @@
           <w:sz w:val="22"/>
           <w:szCs w:val="22"/>
         </w:rPr>
-        <w:t xml:space="preserve">explain our existing UQ capabilities and demonstrate the use of </w:t>
-      </w:r>
-      <w:proofErr w:type="spellStart"/>
-      <w:r>
-        <w:rPr>
-          <w:rFonts w:cs="Arial"/>
-          <w:color w:val="000000" w:themeColor="text1"/>
-          <w:sz w:val="22"/>
-          <w:szCs w:val="22"/>
-        </w:rPr>
-        <w:t>EasyVVUQ</w:t>
-      </w:r>
-      <w:proofErr w:type="spellEnd"/>
-      <w:r>
-        <w:rPr>
-          <w:rFonts w:cs="Arial"/>
-          <w:color w:val="000000" w:themeColor="text1"/>
-          <w:sz w:val="22"/>
-          <w:szCs w:val="22"/>
-        </w:rPr>
-        <w:t xml:space="preserve"> by means of hands-on tutorials, which should be of interest to all attendees. Discussions should also help us to refine our shortlist of UQ methods based on expectations from model developers.</w:t>
+        <w:t>explain our existing UQ capabilities and demonstrate the use of EasyVVUQ by means of hands-on tutorials, which should be of interest to all attendees. Discussions should also help us to refine our shortlist of UQ methods based on expectations from model developers.</w:t>
       </w:r>
     </w:p>
     <w:p>
@@ -10996,29 +10478,7 @@
           <w:szCs w:val="22"/>
           <w:lang w:eastAsia="en-US"/>
         </w:rPr>
-        <w:t xml:space="preserve">, and more precisely </w:t>
-      </w:r>
-      <w:proofErr w:type="spellStart"/>
-      <w:r>
-        <w:rPr>
-          <w:rFonts w:eastAsiaTheme="minorEastAsia" w:cs="Arial"/>
-          <w:color w:val="000000" w:themeColor="text1"/>
-          <w:sz w:val="22"/>
-          <w:szCs w:val="22"/>
-          <w:lang w:eastAsia="en-US"/>
-        </w:rPr>
-        <w:t>EasyVVUQ</w:t>
-      </w:r>
-      <w:proofErr w:type="spellEnd"/>
-      <w:r>
-        <w:rPr>
-          <w:rFonts w:eastAsiaTheme="minorEastAsia" w:cs="Arial"/>
-          <w:color w:val="000000" w:themeColor="text1"/>
-          <w:sz w:val="22"/>
-          <w:szCs w:val="22"/>
-          <w:lang w:eastAsia="en-US"/>
-        </w:rPr>
-        <w:t>.</w:t>
+        <w:t>, and more precisely EasyVVUQ.</w:t>
       </w:r>
       <w:r>
         <w:rPr>
@@ -11048,29 +10508,7 @@
           <w:szCs w:val="22"/>
           <w:lang w:eastAsia="en-US"/>
         </w:rPr>
-        <w:t xml:space="preserve">try adaptive SC sampling, as it is expected that the future plasma edge code will feature </w:t>
-      </w:r>
-      <w:proofErr w:type="gramStart"/>
-      <w:r>
-        <w:rPr>
-          <w:rFonts w:eastAsiaTheme="minorEastAsia" w:cs="Arial"/>
-          <w:color w:val="000000" w:themeColor="text1"/>
-          <w:sz w:val="22"/>
-          <w:szCs w:val="22"/>
-          <w:lang w:eastAsia="en-US"/>
-        </w:rPr>
-        <w:t>a large number of</w:t>
-      </w:r>
-      <w:proofErr w:type="gramEnd"/>
-      <w:r>
-        <w:rPr>
-          <w:rFonts w:eastAsiaTheme="minorEastAsia" w:cs="Arial"/>
-          <w:color w:val="000000" w:themeColor="text1"/>
-          <w:sz w:val="22"/>
-          <w:szCs w:val="22"/>
-          <w:lang w:eastAsia="en-US"/>
-        </w:rPr>
-        <w:t xml:space="preserve"> input parameters and therefore suffer from the curse of dimensionality.</w:t>
+        <w:t>try adaptive SC sampling, as it is expected that the future plasma edge code will feature a large number of input parameters and therefore suffer from the curse of dimensionality.</w:t>
       </w:r>
       <w:r>
         <w:rPr>
@@ -11090,29 +10528,7 @@
           <w:szCs w:val="22"/>
           <w:lang w:eastAsia="en-US"/>
         </w:rPr>
-        <w:t xml:space="preserve">MLMC methods are currently not available within </w:t>
-      </w:r>
-      <w:proofErr w:type="spellStart"/>
-      <w:r>
-        <w:rPr>
-          <w:rFonts w:eastAsiaTheme="minorEastAsia" w:cs="Arial"/>
-          <w:color w:val="000000" w:themeColor="text1"/>
-          <w:sz w:val="22"/>
-          <w:szCs w:val="22"/>
-          <w:lang w:eastAsia="en-US"/>
-        </w:rPr>
-        <w:t>EasyVVUQ</w:t>
-      </w:r>
-      <w:proofErr w:type="spellEnd"/>
-      <w:r>
-        <w:rPr>
-          <w:rFonts w:eastAsiaTheme="minorEastAsia" w:cs="Arial"/>
-          <w:color w:val="000000" w:themeColor="text1"/>
-          <w:sz w:val="22"/>
-          <w:szCs w:val="22"/>
-          <w:lang w:eastAsia="en-US"/>
-        </w:rPr>
-        <w:t>, but they can be implemented readily if required.</w:t>
+        <w:t>MLMC methods are currently not available within EasyVVUQ, but they can be implemented readily if required.</w:t>
       </w:r>
     </w:p>
     <w:p>
@@ -11391,29 +10807,7 @@
           <w:szCs w:val="22"/>
           <w:lang w:eastAsia="en-US"/>
         </w:rPr>
-        <w:t xml:space="preserve"> already push the limits of </w:t>
-      </w:r>
-      <w:proofErr w:type="spellStart"/>
-      <w:r>
-        <w:rPr>
-          <w:rFonts w:eastAsiaTheme="minorEastAsia" w:cs="Arial"/>
-          <w:color w:val="000000" w:themeColor="text1"/>
-          <w:sz w:val="22"/>
-          <w:szCs w:val="22"/>
-          <w:lang w:eastAsia="en-US"/>
-        </w:rPr>
-        <w:t>petascale</w:t>
-      </w:r>
-      <w:proofErr w:type="spellEnd"/>
-      <w:r>
-        <w:rPr>
-          <w:rFonts w:eastAsiaTheme="minorEastAsia" w:cs="Arial"/>
-          <w:color w:val="000000" w:themeColor="text1"/>
-          <w:sz w:val="22"/>
-          <w:szCs w:val="22"/>
-          <w:lang w:eastAsia="en-US"/>
-        </w:rPr>
-        <w:t xml:space="preserve"> infrastructure</w:t>
+        <w:t xml:space="preserve"> already push the limits of petascale infrastructure</w:t>
       </w:r>
       <w:r>
         <w:rPr>
@@ -11503,29 +10897,7 @@
           <w:szCs w:val="22"/>
           <w:lang w:eastAsia="en-US"/>
         </w:rPr>
-        <w:t xml:space="preserve"> allocations. Our allocations are largely </w:t>
-      </w:r>
-      <w:proofErr w:type="gramStart"/>
-      <w:r>
-        <w:rPr>
-          <w:rFonts w:eastAsiaTheme="minorEastAsia" w:cs="Arial"/>
-          <w:color w:val="000000" w:themeColor="text1"/>
-          <w:sz w:val="22"/>
-          <w:szCs w:val="22"/>
-          <w:lang w:eastAsia="en-US"/>
-        </w:rPr>
-        <w:t>sufficient</w:t>
-      </w:r>
-      <w:proofErr w:type="gramEnd"/>
-      <w:r>
-        <w:rPr>
-          <w:rFonts w:eastAsiaTheme="minorEastAsia" w:cs="Arial"/>
-          <w:color w:val="000000" w:themeColor="text1"/>
-          <w:sz w:val="22"/>
-          <w:szCs w:val="22"/>
-          <w:lang w:eastAsia="en-US"/>
-        </w:rPr>
-        <w:t xml:space="preserve"> for the execution of this project. The HPC resources we have access to are associated with the following supercomputers: </w:t>
+        <w:t xml:space="preserve"> allocations. Our allocations are largely sufficient for the execution of this project. The HPC resources we have access to are associated with the following supercomputers: </w:t>
       </w:r>
       <w:r>
         <w:rPr>
@@ -11866,29 +11238,7 @@
           <w:szCs w:val="22"/>
           <w:lang w:eastAsia="en-US"/>
         </w:rPr>
-        <w:t xml:space="preserve"> </w:t>
-      </w:r>
-      <w:proofErr w:type="spellStart"/>
-      <w:r>
-        <w:rPr>
-          <w:rFonts w:eastAsiaTheme="minorEastAsia" w:cs="Arial"/>
-          <w:color w:val="000000" w:themeColor="text1"/>
-          <w:sz w:val="22"/>
-          <w:szCs w:val="22"/>
-          <w:lang w:eastAsia="en-US"/>
-        </w:rPr>
-        <w:t>exascale</w:t>
-      </w:r>
-      <w:proofErr w:type="spellEnd"/>
-      <w:r>
-        <w:rPr>
-          <w:rFonts w:eastAsiaTheme="minorEastAsia" w:cs="Arial"/>
-          <w:color w:val="000000" w:themeColor="text1"/>
-          <w:sz w:val="22"/>
-          <w:szCs w:val="22"/>
-          <w:lang w:eastAsia="en-US"/>
-        </w:rPr>
-        <w:t xml:space="preserve"> UQ computing. We will also report on the</w:t>
+        <w:t xml:space="preserve"> exascale UQ computing. We will also report on the</w:t>
       </w:r>
       <w:r>
         <w:rPr>
@@ -12132,29 +11482,7 @@
           <w:szCs w:val="22"/>
           <w:lang w:eastAsia="en-US"/>
         </w:rPr>
-        <w:t xml:space="preserve"> extend our UQ of the plasma edge code with verification and validation (VV). </w:t>
-      </w:r>
-      <w:proofErr w:type="spellStart"/>
-      <w:r>
-        <w:rPr>
-          <w:rFonts w:eastAsiaTheme="minorEastAsia" w:cs="Arial"/>
-          <w:color w:val="000000" w:themeColor="text1"/>
-          <w:sz w:val="22"/>
-          <w:szCs w:val="22"/>
-          <w:lang w:eastAsia="en-US"/>
-        </w:rPr>
-        <w:t>EasyVVUQ</w:t>
-      </w:r>
-      <w:proofErr w:type="spellEnd"/>
-      <w:r>
-        <w:rPr>
-          <w:rFonts w:eastAsiaTheme="minorEastAsia" w:cs="Arial"/>
-          <w:color w:val="000000" w:themeColor="text1"/>
-          <w:sz w:val="22"/>
-          <w:szCs w:val="22"/>
-          <w:lang w:eastAsia="en-US"/>
-        </w:rPr>
-        <w:t xml:space="preserve"> </w:t>
+        <w:t xml:space="preserve"> extend our UQ of the plasma edge code with verification and validation (VV). EasyVVUQ </w:t>
       </w:r>
       <w:r>
         <w:rPr>
@@ -14002,120 +13330,6 @@
               </w:rPr>
               <w:t>Executables of toy models and source codes</w:t>
             </w:r>
-          </w:p>
-        </w:tc>
-      </w:tr>
-      <w:tr>
-        <w:tc>
-          <w:tcPr>
-            <w:tcW w:w="2459" w:type="pct"/>
-          </w:tcPr>
-          <w:p>
-            <w:pPr>
-              <w:rPr>
-                <w:rFonts w:ascii="Arial" w:hAnsi="Arial" w:cs="Arial"/>
-              </w:rPr>
-            </w:pPr>
-          </w:p>
-        </w:tc>
-        <w:tc>
-          <w:tcPr>
-            <w:tcW w:w="827" w:type="pct"/>
-          </w:tcPr>
-          <w:p>
-            <w:pPr>
-              <w:rPr>
-                <w:rFonts w:ascii="Arial" w:hAnsi="Arial" w:cs="Arial"/>
-              </w:rPr>
-            </w:pPr>
-          </w:p>
-        </w:tc>
-        <w:tc>
-          <w:tcPr>
-            <w:tcW w:w="1714" w:type="pct"/>
-          </w:tcPr>
-          <w:p>
-            <w:pPr>
-              <w:rPr>
-                <w:rFonts w:ascii="Arial" w:hAnsi="Arial" w:cs="Arial"/>
-              </w:rPr>
-            </w:pPr>
-          </w:p>
-        </w:tc>
-      </w:tr>
-      <w:tr>
-        <w:tc>
-          <w:tcPr>
-            <w:tcW w:w="2459" w:type="pct"/>
-          </w:tcPr>
-          <w:p>
-            <w:pPr>
-              <w:rPr>
-                <w:rFonts w:ascii="Arial" w:hAnsi="Arial" w:cs="Arial"/>
-              </w:rPr>
-            </w:pPr>
-          </w:p>
-        </w:tc>
-        <w:tc>
-          <w:tcPr>
-            <w:tcW w:w="827" w:type="pct"/>
-          </w:tcPr>
-          <w:p>
-            <w:pPr>
-              <w:rPr>
-                <w:rFonts w:ascii="Arial" w:hAnsi="Arial" w:cs="Arial"/>
-              </w:rPr>
-            </w:pPr>
-          </w:p>
-        </w:tc>
-        <w:tc>
-          <w:tcPr>
-            <w:tcW w:w="1714" w:type="pct"/>
-          </w:tcPr>
-          <w:p>
-            <w:pPr>
-              <w:rPr>
-                <w:rFonts w:ascii="Arial" w:hAnsi="Arial" w:cs="Arial"/>
-              </w:rPr>
-            </w:pPr>
-          </w:p>
-        </w:tc>
-      </w:tr>
-      <w:tr>
-        <w:tc>
-          <w:tcPr>
-            <w:tcW w:w="2459" w:type="pct"/>
-          </w:tcPr>
-          <w:p>
-            <w:pPr>
-              <w:rPr>
-                <w:rFonts w:ascii="Arial" w:hAnsi="Arial" w:cs="Arial"/>
-              </w:rPr>
-            </w:pPr>
-          </w:p>
-        </w:tc>
-        <w:tc>
-          <w:tcPr>
-            <w:tcW w:w="827" w:type="pct"/>
-          </w:tcPr>
-          <w:p>
-            <w:pPr>
-              <w:rPr>
-                <w:rFonts w:ascii="Arial" w:hAnsi="Arial" w:cs="Arial"/>
-              </w:rPr>
-            </w:pPr>
-          </w:p>
-        </w:tc>
-        <w:tc>
-          <w:tcPr>
-            <w:tcW w:w="1714" w:type="pct"/>
-          </w:tcPr>
-          <w:p>
-            <w:pPr>
-              <w:rPr>
-                <w:rFonts w:ascii="Arial" w:hAnsi="Arial" w:cs="Arial"/>
-              </w:rPr>
-            </w:pPr>
           </w:p>
         </w:tc>
       </w:tr>
@@ -14502,19 +13716,8 @@
                 <w:sz w:val="22"/>
                 <w:szCs w:val="22"/>
               </w:rPr>
-              <w:t xml:space="preserve">explicitly describe the architecture of UQ workflows for co-design purposes toward </w:t>
-            </w:r>
-            <w:proofErr w:type="spellStart"/>
-            <w:r>
-              <w:rPr>
-                <w:rFonts w:ascii="Arial" w:hAnsi="Arial" w:cs="Arial"/>
-                <w:color w:val="000000" w:themeColor="text1"/>
-                <w:sz w:val="22"/>
-                <w:szCs w:val="22"/>
-              </w:rPr>
-              <w:t>exascale</w:t>
-            </w:r>
-            <w:proofErr w:type="spellEnd"/>
+              <w:t>explicitly describe the architecture of UQ workflows for co-design purposes toward exascale</w:t>
+            </w:r>
           </w:p>
         </w:tc>
       </w:tr>
@@ -15713,27 +14916,7 @@
                 <w:sz w:val="22"/>
                 <w:szCs w:val="22"/>
               </w:rPr>
-              <w:t xml:space="preserve"> </w:t>
-            </w:r>
-            <w:proofErr w:type="spellStart"/>
-            <w:r>
-              <w:rPr>
-                <w:rFonts w:ascii="Arial" w:hAnsi="Arial" w:cs="Arial"/>
-                <w:color w:val="000000" w:themeColor="text1"/>
-                <w:sz w:val="22"/>
-                <w:szCs w:val="22"/>
-              </w:rPr>
-              <w:t>EasyVVUQ</w:t>
-            </w:r>
-            <w:proofErr w:type="spellEnd"/>
-            <w:r>
-              <w:rPr>
-                <w:rFonts w:ascii="Arial" w:hAnsi="Arial" w:cs="Arial"/>
-                <w:color w:val="000000" w:themeColor="text1"/>
-                <w:sz w:val="22"/>
-                <w:szCs w:val="22"/>
-              </w:rPr>
-              <w:t xml:space="preserve"> capabilities</w:t>
+              <w:t xml:space="preserve"> EasyVVUQ capabilities</w:t>
             </w:r>
             <w:r>
               <w:rPr>
@@ -16591,74 +15774,371 @@
     </w:p>
     <w:p>
       <w:pPr>
-        <w:pStyle w:val="1Instructions"/>
-        <w:rPr>
-          <w:color w:val="auto"/>
-        </w:rPr>
-      </w:pPr>
-      <w:r>
-        <w:rPr>
-          <w:color w:val="auto"/>
-        </w:rPr>
-        <w:t>Research Plan Roles and Responsibilities</w:t>
+        <w:pStyle w:val="1HeaderL1"/>
+        <w:numPr>
+          <w:ilvl w:val="0"/>
+          <w:numId w:val="0"/>
+        </w:numPr>
+        <w:ind w:left="431" w:hanging="431"/>
+        <w:rPr>
+          <w:rFonts w:ascii="Arial" w:hAnsi="Arial" w:cs="Arial"/>
+          <w:b w:val="0"/>
+          <w:sz w:val="22"/>
+          <w:szCs w:val="22"/>
+        </w:rPr>
+      </w:pPr>
+      <w:r>
+        <w:rPr>
+          <w:rFonts w:ascii="Arial" w:hAnsi="Arial" w:cs="Arial"/>
+          <w:b w:val="0"/>
+          <w:sz w:val="22"/>
+          <w:szCs w:val="22"/>
+          <w:highlight w:val="yellow"/>
+        </w:rPr>
+        <w:t>Redacted</w:t>
       </w:r>
     </w:p>
     <w:p>
       <w:pPr>
-        <w:pStyle w:val="1Instructions"/>
-        <w:rPr>
-          <w:b/>
+        <w:pStyle w:val="1HeaderL1"/>
+        <w:numPr>
+          <w:ilvl w:val="0"/>
+          <w:numId w:val="0"/>
+        </w:numPr>
+        <w:ind w:left="431" w:hanging="431"/>
+        <w:rPr>
+          <w:rFonts w:ascii="Arial" w:hAnsi="Arial" w:cs="Arial"/>
+          <w:sz w:val="22"/>
+          <w:szCs w:val="22"/>
+        </w:rPr>
+      </w:pPr>
+      <w:r>
+        <w:rPr>
+          <w:rFonts w:ascii="Arial" w:hAnsi="Arial" w:cs="Arial"/>
+          <w:b w:val="0"/>
+          <w:sz w:val="22"/>
+          <w:szCs w:val="22"/>
+        </w:rPr>
+        <w:t>7.1</w:t>
+      </w:r>
+      <w:r>
+        <w:rPr>
+          <w:rFonts w:ascii="Arial" w:hAnsi="Arial" w:cs="Arial"/>
+          <w:b w:val="0"/>
+          <w:sz w:val="22"/>
+          <w:szCs w:val="22"/>
+        </w:rPr>
+        <w:tab/>
+      </w:r>
+      <w:r>
+        <w:rPr>
+          <w:rFonts w:ascii="Arial" w:hAnsi="Arial" w:cs="Arial"/>
+          <w:sz w:val="22"/>
+          <w:szCs w:val="22"/>
+        </w:rPr>
+        <w:t xml:space="preserve">Relevant Experience </w:t>
+      </w:r>
+    </w:p>
+    <w:p>
+      <w:pPr>
+        <w:pStyle w:val="1HeaderL1"/>
+        <w:numPr>
+          <w:ilvl w:val="0"/>
+          <w:numId w:val="0"/>
+        </w:numPr>
+        <w:rPr>
+          <w:rFonts w:ascii="Arial" w:hAnsi="Arial" w:cs="Arial"/>
+          <w:color w:val="000000" w:themeColor="text1"/>
+          <w:sz w:val="22"/>
+          <w:szCs w:val="22"/>
+        </w:rPr>
+      </w:pPr>
+      <w:r>
+        <w:rPr>
+          <w:rFonts w:ascii="Arial" w:hAnsi="Arial" w:cs="Arial"/>
+          <w:b w:val="0"/>
+          <w:color w:val="000000" w:themeColor="text1"/>
+          <w:kern w:val="0"/>
+          <w:sz w:val="22"/>
+          <w:szCs w:val="22"/>
+        </w:rPr>
+        <w:t xml:space="preserve">See CVs attached for </w:t>
+      </w:r>
+      <w:r>
+        <w:rPr>
+          <w:rFonts w:ascii="Arial" w:hAnsi="Arial" w:cs="Arial"/>
+          <w:b w:val="0"/>
+          <w:color w:val="000000" w:themeColor="text1"/>
+          <w:kern w:val="0"/>
+          <w:sz w:val="22"/>
+          <w:szCs w:val="22"/>
+        </w:rPr>
+        <w:t xml:space="preserve">Professor </w:t>
+      </w:r>
+      <w:r>
+        <w:rPr>
+          <w:rFonts w:ascii="Arial" w:hAnsi="Arial" w:cs="Arial"/>
+          <w:b w:val="0"/>
+          <w:color w:val="000000" w:themeColor="text1"/>
+          <w:kern w:val="0"/>
+          <w:sz w:val="22"/>
+          <w:szCs w:val="22"/>
+        </w:rPr>
+        <w:t xml:space="preserve">Peter Coveney and </w:t>
+      </w:r>
+      <w:r>
+        <w:rPr>
+          <w:rFonts w:ascii="Arial" w:hAnsi="Arial" w:cs="Arial"/>
+          <w:b w:val="0"/>
+          <w:color w:val="000000" w:themeColor="text1"/>
+          <w:kern w:val="0"/>
+          <w:sz w:val="22"/>
+          <w:szCs w:val="22"/>
+        </w:rPr>
+        <w:t xml:space="preserve">Dr </w:t>
+      </w:r>
+      <w:r>
+        <w:rPr>
+          <w:rFonts w:ascii="Arial" w:hAnsi="Arial" w:cs="Arial"/>
+          <w:b w:val="0"/>
+          <w:color w:val="000000" w:themeColor="text1"/>
+          <w:kern w:val="0"/>
+          <w:sz w:val="22"/>
+          <w:szCs w:val="22"/>
+        </w:rPr>
+        <w:t>Maxime Vassaux.</w:t>
+      </w:r>
+      <w:r>
+        <w:rPr>
+          <w:rFonts w:ascii="Arial" w:hAnsi="Arial" w:cs="Arial"/>
+          <w:b w:val="0"/>
+          <w:color w:val="000000" w:themeColor="text1"/>
+          <w:kern w:val="0"/>
+          <w:sz w:val="22"/>
+          <w:szCs w:val="22"/>
+        </w:rPr>
+        <w:br/>
+      </w:r>
+    </w:p>
+    <w:p>
+      <w:pPr>
+        <w:pStyle w:val="Heading1"/>
+      </w:pPr>
+      <w:bookmarkStart w:id="20" w:name="_Toc534793137"/>
+      <w:bookmarkEnd w:id="17"/>
+      <w:r>
+        <w:t>IPR</w:t>
+      </w:r>
+      <w:bookmarkEnd w:id="20"/>
+    </w:p>
+    <w:p>
+      <w:pPr>
+        <w:pStyle w:val="1HeaderL1"/>
+        <w:numPr>
+          <w:ilvl w:val="0"/>
+          <w:numId w:val="0"/>
+        </w:numPr>
+        <w:ind w:left="431" w:hanging="431"/>
+        <w:rPr>
+          <w:rFonts w:ascii="Arial" w:hAnsi="Arial" w:cs="Arial"/>
+          <w:b w:val="0"/>
+          <w:sz w:val="22"/>
+          <w:szCs w:val="22"/>
+        </w:rPr>
+      </w:pPr>
+      <w:r>
+        <w:rPr>
+          <w:rFonts w:ascii="Arial" w:hAnsi="Arial" w:cs="Arial"/>
+          <w:b w:val="0"/>
+          <w:sz w:val="22"/>
+          <w:szCs w:val="22"/>
+          <w:highlight w:val="yellow"/>
+        </w:rPr>
+        <w:t>Redacted</w:t>
+      </w:r>
+    </w:p>
+    <w:p>
+      <w:pPr>
+        <w:pStyle w:val="1HeaderL1"/>
+        <w:numPr>
+          <w:ilvl w:val="0"/>
+          <w:numId w:val="0"/>
+        </w:numPr>
+        <w:ind w:left="431"/>
+        <w:rPr>
+          <w:rFonts w:ascii="Arial" w:hAnsi="Arial" w:cs="Arial"/>
+        </w:rPr>
+      </w:pPr>
+    </w:p>
+    <w:p>
+      <w:pPr>
+        <w:pStyle w:val="1HeaderL1"/>
+        <w:numPr>
+          <w:ilvl w:val="0"/>
+          <w:numId w:val="0"/>
+        </w:numPr>
+        <w:ind w:left="431"/>
+        <w:rPr>
+          <w:rFonts w:ascii="Arial" w:hAnsi="Arial" w:cs="Arial"/>
+        </w:rPr>
+      </w:pPr>
+    </w:p>
+    <w:p>
+      <w:pPr>
+        <w:pStyle w:val="1HeaderL1"/>
+        <w:numPr>
+          <w:ilvl w:val="0"/>
+          <w:numId w:val="0"/>
+        </w:numPr>
+        <w:ind w:left="431"/>
+        <w:rPr>
+          <w:rFonts w:ascii="Arial" w:hAnsi="Arial" w:cs="Arial"/>
+        </w:rPr>
+        <w:sectPr>
+          <w:footerReference w:type="default" r:id="rId18"/>
+          <w:type w:val="continuous"/>
+          <w:pgSz w:w="11900" w:h="16840"/>
+          <w:pgMar w:top="1843" w:right="701" w:bottom="1440" w:left="567" w:header="0" w:footer="708" w:gutter="0"/>
+          <w:cols w:space="708"/>
+          <w:docGrid w:linePitch="360"/>
+        </w:sectPr>
+      </w:pPr>
+    </w:p>
+    <w:p>
+      <w:pPr>
+        <w:pStyle w:val="1HeaderL1"/>
+        <w:rPr>
+          <w:rFonts w:ascii="Arial" w:hAnsi="Arial" w:cs="Arial"/>
+        </w:rPr>
+      </w:pPr>
+      <w:bookmarkStart w:id="21" w:name="_Toc534793138"/>
+      <w:r>
+        <w:rPr>
+          <w:rFonts w:ascii="Arial" w:hAnsi="Arial" w:cs="Arial"/>
+        </w:rPr>
+        <w:lastRenderedPageBreak/>
+        <w:t>Initial Risks</w:t>
+      </w:r>
+      <w:bookmarkEnd w:id="18"/>
+      <w:bookmarkEnd w:id="21"/>
+      <w:r>
+        <w:rPr>
+          <w:rFonts w:ascii="Arial" w:hAnsi="Arial" w:cs="Arial"/>
+        </w:rPr>
+        <w:t xml:space="preserve"> </w:t>
+      </w:r>
+    </w:p>
+    <w:p>
+      <w:pPr>
+        <w:ind w:firstLine="432"/>
+        <w:rPr>
+          <w:rFonts w:ascii="Arial" w:hAnsi="Arial" w:cs="Arial"/>
+          <w:sz w:val="22"/>
+          <w:szCs w:val="22"/>
+        </w:rPr>
+      </w:pPr>
+      <w:r>
+        <w:rPr>
+          <w:rFonts w:ascii="Arial" w:hAnsi="Arial" w:cs="Arial"/>
+          <w:color w:val="0070C0"/>
+          <w:sz w:val="22"/>
+          <w:szCs w:val="22"/>
+        </w:rPr>
+        <w:t>(NB:</w:t>
+      </w:r>
+      <w:r>
+        <w:rPr>
+          <w:rFonts w:ascii="Arial" w:hAnsi="Arial" w:cs="Arial"/>
+          <w:color w:val="0070C0"/>
+          <w:sz w:val="22"/>
+          <w:szCs w:val="22"/>
+        </w:rPr>
+        <w:t xml:space="preserve"> See annex A for risk scoring, please include exit plan risks</w:t>
+      </w:r>
+      <w:r>
+        <w:rPr>
+          <w:rFonts w:ascii="Arial" w:hAnsi="Arial" w:cs="Arial"/>
+          <w:color w:val="0070C0"/>
+          <w:sz w:val="22"/>
+          <w:szCs w:val="22"/>
+        </w:rPr>
+        <w:t>. Add more rows as required</w:t>
+      </w:r>
+      <w:r>
+        <w:rPr>
+          <w:rFonts w:ascii="Arial" w:hAnsi="Arial" w:cs="Arial"/>
+          <w:color w:val="0070C0"/>
+          <w:sz w:val="22"/>
+          <w:szCs w:val="22"/>
+        </w:rPr>
+        <w:t>)</w:t>
+      </w:r>
+    </w:p>
+    <w:p>
+      <w:pPr>
+        <w:rPr>
+          <w:rFonts w:ascii="Arial" w:hAnsi="Arial" w:cs="Arial"/>
         </w:rPr>
       </w:pPr>
     </w:p>
     <w:tbl>
       <w:tblPr>
         <w:tblStyle w:val="TableGrid"/>
-        <w:tblW w:w="10461" w:type="dxa"/>
-        <w:tblInd w:w="-5" w:type="dxa"/>
-        <w:tblLook w:val="01E0" w:firstRow="1" w:lastRow="1" w:firstColumn="1" w:lastColumn="1" w:noHBand="0" w:noVBand="0"/>
+        <w:tblW w:w="13598" w:type="dxa"/>
+        <w:tblInd w:w="5" w:type="dxa"/>
+        <w:tblLook w:val="04A0" w:firstRow="1" w:lastRow="0" w:firstColumn="1" w:lastColumn="0" w:noHBand="0" w:noVBand="1"/>
       </w:tblPr>
       <w:tblGrid>
-        <w:gridCol w:w="1006"/>
-        <w:gridCol w:w="1084"/>
-        <w:gridCol w:w="2109"/>
-        <w:gridCol w:w="1250"/>
-        <w:gridCol w:w="1770"/>
-        <w:gridCol w:w="1550"/>
-        <w:gridCol w:w="1692"/>
+        <w:gridCol w:w="698"/>
+        <w:gridCol w:w="1598"/>
+        <w:gridCol w:w="1916"/>
+        <w:gridCol w:w="1897"/>
+        <w:gridCol w:w="2052"/>
+        <w:gridCol w:w="1501"/>
+        <w:gridCol w:w="1403"/>
+        <w:gridCol w:w="1403"/>
+        <w:gridCol w:w="1130"/>
       </w:tblGrid>
       <w:tr>
-        <w:trPr>
-          <w:tblHeader/>
-        </w:trPr>
         <w:tc>
           <w:tcPr>
-            <w:tcW w:w="1001" w:type="dxa"/>
+            <w:tcW w:w="698" w:type="dxa"/>
+            <w:tcBorders>
+              <w:top w:val="single" w:sz="4" w:space="0" w:color="auto"/>
+              <w:left w:val="single" w:sz="4" w:space="0" w:color="auto"/>
+              <w:bottom w:val="single" w:sz="4" w:space="0" w:color="auto"/>
+              <w:right w:val="single" w:sz="4" w:space="0" w:color="auto"/>
+            </w:tcBorders>
             <w:shd w:val="clear" w:color="auto" w:fill="B9DC0C"/>
           </w:tcPr>
           <w:p>
             <w:pPr>
+              <w:widowControl/>
+              <w:rPr>
+                <w:rFonts w:ascii="Arial" w:hAnsi="Arial" w:cs="Arial"/>
+                <w:color w:val="FF0000"/>
+                <w:sz w:val="22"/>
+              </w:rPr>
+            </w:pPr>
+            <w:r>
               <w:rPr>
                 <w:rFonts w:ascii="Arial" w:hAnsi="Arial" w:cs="Arial"/>
                 <w:b/>
                 <w:sz w:val="22"/>
-                <w:szCs w:val="22"/>
-              </w:rPr>
-            </w:pPr>
-            <w:r>
-              <w:rPr>
-                <w:rFonts w:ascii="Arial" w:hAnsi="Arial" w:cs="Arial"/>
-                <w:b/>
-                <w:sz w:val="22"/>
-                <w:szCs w:val="22"/>
-              </w:rPr>
-              <w:t>Name</w:t>
+              </w:rPr>
+              <w:t>Risk No</w:t>
             </w:r>
           </w:p>
         </w:tc>
         <w:tc>
           <w:tcPr>
-            <w:tcW w:w="880" w:type="dxa"/>
+            <w:tcW w:w="1598" w:type="dxa"/>
+            <w:tcBorders>
+              <w:top w:val="single" w:sz="4" w:space="0" w:color="auto"/>
+              <w:left w:val="single" w:sz="4" w:space="0" w:color="auto"/>
+              <w:bottom w:val="single" w:sz="4" w:space="0" w:color="auto"/>
+              <w:right w:val="single" w:sz="4" w:space="0" w:color="auto"/>
+            </w:tcBorders>
             <w:shd w:val="clear" w:color="auto" w:fill="B9DC0C"/>
           </w:tcPr>
           <w:p>
@@ -16667,7 +16147,6 @@
                 <w:rFonts w:ascii="Arial" w:hAnsi="Arial" w:cs="Arial"/>
                 <w:b/>
                 <w:sz w:val="22"/>
-                <w:szCs w:val="22"/>
               </w:rPr>
             </w:pPr>
             <w:r>
@@ -16675,15 +16154,28 @@
                 <w:rFonts w:ascii="Arial" w:hAnsi="Arial" w:cs="Arial"/>
                 <w:b/>
                 <w:sz w:val="22"/>
-                <w:szCs w:val="22"/>
-              </w:rPr>
-              <w:t>Title</w:t>
-            </w:r>
+              </w:rPr>
+              <w:t>Risk Description</w:t>
+            </w:r>
+          </w:p>
+          <w:p>
+            <w:pPr>
+              <w:rPr>
+                <w:rFonts w:ascii="Arial" w:hAnsi="Arial" w:cs="Arial"/>
+                <w:sz w:val="22"/>
+              </w:rPr>
+            </w:pPr>
           </w:p>
         </w:tc>
         <w:tc>
           <w:tcPr>
-            <w:tcW w:w="2183" w:type="dxa"/>
+            <w:tcW w:w="1916" w:type="dxa"/>
+            <w:tcBorders>
+              <w:top w:val="single" w:sz="4" w:space="0" w:color="auto"/>
+              <w:left w:val="single" w:sz="4" w:space="0" w:color="auto"/>
+              <w:bottom w:val="single" w:sz="4" w:space="0" w:color="auto"/>
+              <w:right w:val="single" w:sz="4" w:space="0" w:color="auto"/>
+            </w:tcBorders>
             <w:shd w:val="clear" w:color="auto" w:fill="B9DC0C"/>
           </w:tcPr>
           <w:p>
@@ -16692,7 +16184,6 @@
                 <w:rFonts w:ascii="Arial" w:hAnsi="Arial" w:cs="Arial"/>
                 <w:b/>
                 <w:sz w:val="22"/>
-                <w:szCs w:val="22"/>
               </w:rPr>
             </w:pPr>
             <w:r>
@@ -16700,15 +16191,70 @@
                 <w:rFonts w:ascii="Arial" w:hAnsi="Arial" w:cs="Arial"/>
                 <w:b/>
                 <w:sz w:val="22"/>
-                <w:szCs w:val="22"/>
-              </w:rPr>
-              <w:t>Organisation /institution</w:t>
+              </w:rPr>
+              <w:t>Cause</w:t>
+            </w:r>
+          </w:p>
+          <w:p>
+            <w:pPr>
+              <w:rPr>
+                <w:rFonts w:ascii="Arial" w:hAnsi="Arial" w:cs="Arial"/>
+                <w:color w:val="0070C0"/>
+                <w:sz w:val="22"/>
+              </w:rPr>
+            </w:pPr>
+            <w:r>
+              <w:rPr>
+                <w:rFonts w:ascii="Arial" w:hAnsi="Arial" w:cs="Arial"/>
+                <w:color w:val="0070C0"/>
+                <w:sz w:val="22"/>
+              </w:rPr>
+              <w:t>(Describe what it is that might occur.</w:t>
+            </w:r>
+          </w:p>
+          <w:p>
+            <w:pPr>
+              <w:rPr>
+                <w:rFonts w:ascii="Arial" w:hAnsi="Arial" w:cs="Arial"/>
+                <w:color w:val="0070C0"/>
+                <w:sz w:val="22"/>
+              </w:rPr>
+            </w:pPr>
+            <w:r>
+              <w:rPr>
+                <w:rFonts w:ascii="Arial" w:hAnsi="Arial" w:cs="Arial"/>
+                <w:color w:val="0070C0"/>
+                <w:sz w:val="22"/>
+              </w:rPr>
+              <w:t>IF …</w:t>
+            </w:r>
+          </w:p>
+          <w:p>
+            <w:pPr>
+              <w:rPr>
+                <w:rFonts w:ascii="Arial" w:hAnsi="Arial" w:cs="Arial"/>
+                <w:sz w:val="22"/>
+              </w:rPr>
+            </w:pPr>
+            <w:r>
+              <w:rPr>
+                <w:rFonts w:ascii="Arial" w:hAnsi="Arial" w:cs="Arial"/>
+                <w:color w:val="0070C0"/>
+                <w:sz w:val="22"/>
+              </w:rPr>
+              <w:t>BECAUSE…)</w:t>
             </w:r>
           </w:p>
         </w:tc>
         <w:tc>
           <w:tcPr>
-            <w:tcW w:w="1247" w:type="dxa"/>
+            <w:tcW w:w="1897" w:type="dxa"/>
+            <w:tcBorders>
+              <w:top w:val="single" w:sz="4" w:space="0" w:color="auto"/>
+              <w:left w:val="single" w:sz="4" w:space="0" w:color="auto"/>
+              <w:bottom w:val="single" w:sz="4" w:space="0" w:color="auto"/>
+              <w:right w:val="single" w:sz="4" w:space="0" w:color="auto"/>
+            </w:tcBorders>
             <w:shd w:val="clear" w:color="auto" w:fill="B9DC0C"/>
           </w:tcPr>
           <w:p>
@@ -16717,7 +16263,6 @@
                 <w:rFonts w:ascii="Arial" w:hAnsi="Arial" w:cs="Arial"/>
                 <w:b/>
                 <w:sz w:val="22"/>
-                <w:szCs w:val="22"/>
               </w:rPr>
             </w:pPr>
             <w:r>
@@ -16725,15 +16270,53 @@
                 <w:rFonts w:ascii="Arial" w:hAnsi="Arial" w:cs="Arial"/>
                 <w:b/>
                 <w:sz w:val="22"/>
-                <w:szCs w:val="22"/>
-              </w:rPr>
-              <w:t>Required Role</w:t>
+              </w:rPr>
+              <w:t>Effect / Impact</w:t>
+            </w:r>
+          </w:p>
+          <w:p>
+            <w:pPr>
+              <w:rPr>
+                <w:rFonts w:ascii="Arial" w:hAnsi="Arial" w:cs="Arial"/>
+                <w:color w:val="0070C0"/>
+                <w:sz w:val="22"/>
+              </w:rPr>
+            </w:pPr>
+            <w:r>
+              <w:rPr>
+                <w:rFonts w:ascii="Arial" w:hAnsi="Arial" w:cs="Arial"/>
+                <w:color w:val="0070C0"/>
+                <w:sz w:val="22"/>
+              </w:rPr>
+              <w:t>(What will be impacted as a result of this risk?</w:t>
+            </w:r>
+          </w:p>
+          <w:p>
+            <w:pPr>
+              <w:rPr>
+                <w:rFonts w:ascii="Arial" w:hAnsi="Arial" w:cs="Arial"/>
+                <w:sz w:val="22"/>
+              </w:rPr>
+            </w:pPr>
+            <w:r>
+              <w:rPr>
+                <w:rFonts w:ascii="Arial" w:hAnsi="Arial" w:cs="Arial"/>
+                <w:color w:val="0070C0"/>
+                <w:sz w:val="22"/>
+              </w:rPr>
+              <w:t>RESULTING in…)</w:t>
             </w:r>
           </w:p>
         </w:tc>
         <w:tc>
           <w:tcPr>
-            <w:tcW w:w="1777" w:type="dxa"/>
+            <w:tcW w:w="2052" w:type="dxa"/>
+            <w:tcBorders>
+              <w:top w:val="single" w:sz="4" w:space="0" w:color="auto"/>
+              <w:left w:val="single" w:sz="4" w:space="0" w:color="auto"/>
+              <w:bottom w:val="single" w:sz="4" w:space="0" w:color="auto"/>
+              <w:right w:val="single" w:sz="4" w:space="0" w:color="auto"/>
+            </w:tcBorders>
             <w:shd w:val="clear" w:color="auto" w:fill="B9DC0C"/>
           </w:tcPr>
           <w:p>
@@ -16742,7 +16325,6 @@
                 <w:rFonts w:ascii="Arial" w:hAnsi="Arial" w:cs="Arial"/>
                 <w:b/>
                 <w:sz w:val="22"/>
-                <w:szCs w:val="22"/>
               </w:rPr>
             </w:pPr>
             <w:r>
@@ -16750,15 +16332,52 @@
                 <w:rFonts w:ascii="Arial" w:hAnsi="Arial" w:cs="Arial"/>
                 <w:b/>
                 <w:sz w:val="22"/>
-                <w:szCs w:val="22"/>
-              </w:rPr>
-              <w:t>Required Responsibility</w:t>
+              </w:rPr>
+              <w:t>Mitigating actions</w:t>
+            </w:r>
+          </w:p>
+          <w:p>
+            <w:pPr>
+              <w:rPr>
+                <w:rFonts w:ascii="Arial" w:hAnsi="Arial" w:cs="Arial"/>
+                <w:sz w:val="22"/>
+              </w:rPr>
+            </w:pPr>
+            <w:r>
+              <w:rPr>
+                <w:rFonts w:ascii="Arial" w:hAnsi="Arial" w:cs="Arial"/>
+                <w:color w:val="0070C0"/>
+                <w:sz w:val="22"/>
+              </w:rPr>
+              <w:t>(What actions will you take to reduce th</w:t>
+            </w:r>
+            <w:r>
+              <w:rPr>
+                <w:rFonts w:ascii="Arial" w:hAnsi="Arial" w:cs="Arial"/>
+                <w:color w:val="0070C0"/>
+                <w:sz w:val="22"/>
+              </w:rPr>
+              <w:t>e risk/increase the opportunity</w:t>
+            </w:r>
+            <w:r>
+              <w:rPr>
+                <w:rFonts w:ascii="Arial" w:hAnsi="Arial" w:cs="Arial"/>
+                <w:color w:val="0070C0"/>
+                <w:sz w:val="22"/>
+              </w:rPr>
+              <w:t>)</w:t>
             </w:r>
           </w:p>
         </w:tc>
         <w:tc>
           <w:tcPr>
-            <w:tcW w:w="1666" w:type="dxa"/>
+            <w:tcW w:w="1501" w:type="dxa"/>
+            <w:tcBorders>
+              <w:top w:val="single" w:sz="4" w:space="0" w:color="auto"/>
+              <w:left w:val="single" w:sz="4" w:space="0" w:color="auto"/>
+              <w:bottom w:val="single" w:sz="4" w:space="0" w:color="auto"/>
+              <w:right w:val="single" w:sz="4" w:space="0" w:color="auto"/>
+            </w:tcBorders>
             <w:shd w:val="clear" w:color="auto" w:fill="B9DC0C"/>
           </w:tcPr>
           <w:p>
@@ -16767,7 +16386,6 @@
                 <w:rFonts w:ascii="Arial" w:hAnsi="Arial" w:cs="Arial"/>
                 <w:b/>
                 <w:sz w:val="22"/>
-                <w:szCs w:val="22"/>
               </w:rPr>
             </w:pPr>
             <w:r>
@@ -16775,15 +16393,36 @@
                 <w:rFonts w:ascii="Arial" w:hAnsi="Arial" w:cs="Arial"/>
                 <w:b/>
                 <w:sz w:val="22"/>
-                <w:szCs w:val="22"/>
-              </w:rPr>
-              <w:t>Cost</w:t>
+              </w:rPr>
+              <w:t>Risk owner</w:t>
+            </w:r>
+          </w:p>
+          <w:p>
+            <w:pPr>
+              <w:rPr>
+                <w:rFonts w:ascii="Arial" w:hAnsi="Arial" w:cs="Arial"/>
+                <w:sz w:val="22"/>
+              </w:rPr>
+            </w:pPr>
+            <w:r>
+              <w:rPr>
+                <w:rFonts w:ascii="Arial" w:hAnsi="Arial" w:cs="Arial"/>
+                <w:color w:val="0070C0"/>
+                <w:sz w:val="22"/>
+              </w:rPr>
+              <w:t>(Name of individual responsible for the management and control of this risk)</w:t>
             </w:r>
           </w:p>
         </w:tc>
         <w:tc>
           <w:tcPr>
-            <w:tcW w:w="1707" w:type="dxa"/>
+            <w:tcW w:w="1403" w:type="dxa"/>
+            <w:tcBorders>
+              <w:top w:val="single" w:sz="4" w:space="0" w:color="auto"/>
+              <w:left w:val="single" w:sz="4" w:space="0" w:color="auto"/>
+              <w:bottom w:val="single" w:sz="4" w:space="0" w:color="auto"/>
+              <w:right w:val="single" w:sz="4" w:space="0" w:color="auto"/>
+            </w:tcBorders>
             <w:shd w:val="clear" w:color="auto" w:fill="B9DC0C"/>
           </w:tcPr>
           <w:p>
@@ -16792,7 +16431,6 @@
                 <w:rFonts w:ascii="Arial" w:hAnsi="Arial" w:cs="Arial"/>
                 <w:b/>
                 <w:sz w:val="22"/>
-                <w:szCs w:val="22"/>
               </w:rPr>
             </w:pPr>
             <w:r>
@@ -16800,9 +16438,115 @@
                 <w:rFonts w:ascii="Arial" w:hAnsi="Arial" w:cs="Arial"/>
                 <w:b/>
                 <w:sz w:val="22"/>
-                <w:szCs w:val="22"/>
-              </w:rPr>
-              <w:t>Confirmation of payment source (Paid from the grant award / in kind/other funding)</w:t>
+              </w:rPr>
+              <w:t>Probability</w:t>
+            </w:r>
+          </w:p>
+          <w:p>
+            <w:pPr>
+              <w:rPr>
+                <w:rFonts w:ascii="Arial" w:hAnsi="Arial" w:cs="Arial"/>
+                <w:sz w:val="22"/>
+              </w:rPr>
+            </w:pPr>
+            <w:r>
+              <w:rPr>
+                <w:rFonts w:ascii="Arial" w:hAnsi="Arial" w:cs="Arial"/>
+                <w:color w:val="0070C0"/>
+                <w:sz w:val="22"/>
+              </w:rPr>
+              <w:t>(delete as appropriate)</w:t>
+            </w:r>
+          </w:p>
+        </w:tc>
+        <w:tc>
+          <w:tcPr>
+            <w:tcW w:w="1403" w:type="dxa"/>
+            <w:tcBorders>
+              <w:top w:val="single" w:sz="4" w:space="0" w:color="auto"/>
+              <w:left w:val="single" w:sz="4" w:space="0" w:color="auto"/>
+              <w:bottom w:val="single" w:sz="4" w:space="0" w:color="auto"/>
+              <w:right w:val="single" w:sz="4" w:space="0" w:color="auto"/>
+            </w:tcBorders>
+            <w:shd w:val="clear" w:color="auto" w:fill="B9DC0C"/>
+          </w:tcPr>
+          <w:p>
+            <w:pPr>
+              <w:rPr>
+                <w:rFonts w:ascii="Arial" w:hAnsi="Arial" w:cs="Arial"/>
+                <w:b/>
+                <w:sz w:val="22"/>
+              </w:rPr>
+            </w:pPr>
+            <w:r>
+              <w:rPr>
+                <w:rFonts w:ascii="Arial" w:hAnsi="Arial" w:cs="Arial"/>
+                <w:b/>
+                <w:sz w:val="22"/>
+              </w:rPr>
+              <w:t>Impact</w:t>
+            </w:r>
+          </w:p>
+          <w:p>
+            <w:pPr>
+              <w:rPr>
+                <w:rFonts w:ascii="Arial" w:hAnsi="Arial" w:cs="Arial"/>
+                <w:b/>
+                <w:sz w:val="22"/>
+              </w:rPr>
+            </w:pPr>
+            <w:r>
+              <w:rPr>
+                <w:rFonts w:ascii="Arial" w:hAnsi="Arial" w:cs="Arial"/>
+                <w:color w:val="0070C0"/>
+                <w:sz w:val="22"/>
+              </w:rPr>
+              <w:t>(delete as appropriate)</w:t>
+            </w:r>
+          </w:p>
+        </w:tc>
+        <w:tc>
+          <w:tcPr>
+            <w:tcW w:w="1130" w:type="dxa"/>
+            <w:tcBorders>
+              <w:top w:val="single" w:sz="4" w:space="0" w:color="auto"/>
+              <w:left w:val="single" w:sz="4" w:space="0" w:color="auto"/>
+              <w:bottom w:val="single" w:sz="4" w:space="0" w:color="auto"/>
+              <w:right w:val="single" w:sz="4" w:space="0" w:color="auto"/>
+            </w:tcBorders>
+            <w:shd w:val="clear" w:color="auto" w:fill="B9DC0C"/>
+          </w:tcPr>
+          <w:p>
+            <w:pPr>
+              <w:rPr>
+                <w:rFonts w:ascii="Arial" w:hAnsi="Arial" w:cs="Arial"/>
+                <w:b/>
+                <w:sz w:val="22"/>
+              </w:rPr>
+            </w:pPr>
+            <w:r>
+              <w:rPr>
+                <w:rFonts w:ascii="Arial" w:hAnsi="Arial" w:cs="Arial"/>
+                <w:b/>
+                <w:sz w:val="22"/>
+              </w:rPr>
+              <w:t>Score</w:t>
+            </w:r>
+          </w:p>
+          <w:p>
+            <w:pPr>
+              <w:rPr>
+                <w:rFonts w:ascii="Arial" w:hAnsi="Arial" w:cs="Arial"/>
+                <w:sz w:val="22"/>
+              </w:rPr>
+            </w:pPr>
+            <w:r>
+              <w:rPr>
+                <w:rFonts w:ascii="Arial" w:hAnsi="Arial" w:cs="Arial"/>
+                <w:color w:val="0070C0"/>
+                <w:sz w:val="22"/>
+              </w:rPr>
+              <w:t>(insert score from risk scoring matrix)</w:t>
             </w:r>
           </w:p>
         </w:tc>
@@ -16810,290 +16554,503 @@
       <w:tr>
         <w:tc>
           <w:tcPr>
-            <w:tcW w:w="1001" w:type="dxa"/>
+            <w:tcW w:w="698" w:type="dxa"/>
+            <w:tcBorders>
+              <w:top w:val="single" w:sz="4" w:space="0" w:color="auto"/>
+              <w:left w:val="single" w:sz="4" w:space="0" w:color="auto"/>
+              <w:bottom w:val="single" w:sz="4" w:space="0" w:color="auto"/>
+              <w:right w:val="single" w:sz="4" w:space="0" w:color="auto"/>
+            </w:tcBorders>
+            <w:hideMark/>
           </w:tcPr>
           <w:p>
             <w:pPr>
               <w:rPr>
                 <w:rFonts w:ascii="Arial" w:hAnsi="Arial" w:cs="Arial"/>
+                <w:sz w:val="22"/>
               </w:rPr>
             </w:pPr>
             <w:r>
               <w:rPr>
                 <w:rFonts w:ascii="Arial" w:hAnsi="Arial" w:cs="Arial"/>
-              </w:rPr>
-              <w:t xml:space="preserve">Maxime </w:t>
-            </w:r>
-            <w:proofErr w:type="spellStart"/>
-            <w:r>
-              <w:rPr>
-                <w:rFonts w:ascii="Arial" w:hAnsi="Arial" w:cs="Arial"/>
-              </w:rPr>
-              <w:t>Vassaux</w:t>
-            </w:r>
-            <w:proofErr w:type="spellEnd"/>
+                <w:sz w:val="22"/>
+              </w:rPr>
+              <w:t>01</w:t>
+            </w:r>
           </w:p>
         </w:tc>
         <w:tc>
           <w:tcPr>
-            <w:tcW w:w="880" w:type="dxa"/>
+            <w:tcW w:w="1598" w:type="dxa"/>
+            <w:tcBorders>
+              <w:top w:val="single" w:sz="4" w:space="0" w:color="auto"/>
+              <w:left w:val="single" w:sz="4" w:space="0" w:color="auto"/>
+              <w:bottom w:val="single" w:sz="4" w:space="0" w:color="auto"/>
+              <w:right w:val="single" w:sz="4" w:space="0" w:color="auto"/>
+            </w:tcBorders>
           </w:tcPr>
           <w:p>
             <w:pPr>
               <w:rPr>
                 <w:rFonts w:ascii="Arial" w:hAnsi="Arial" w:cs="Arial"/>
+                <w:sz w:val="22"/>
               </w:rPr>
             </w:pPr>
-            <w:proofErr w:type="spellStart"/>
-            <w:r>
-              <w:rPr>
-                <w:rFonts w:ascii="Arial" w:hAnsi="Arial" w:cs="Arial"/>
-              </w:rPr>
-              <w:t>Post Doctoral</w:t>
-            </w:r>
-            <w:proofErr w:type="spellEnd"/>
-            <w:r>
-              <w:rPr>
-                <w:rFonts w:ascii="Arial" w:hAnsi="Arial" w:cs="Arial"/>
-              </w:rPr>
-              <w:t xml:space="preserve"> Research Associate</w:t>
+            <w:r>
+              <w:rPr>
+                <w:rFonts w:ascii="Arial" w:hAnsi="Arial" w:cs="Arial"/>
+                <w:sz w:val="22"/>
+              </w:rPr>
+              <w:t>Schedule incompatibility to organise two meetings during the course of the project</w:t>
             </w:r>
           </w:p>
         </w:tc>
         <w:tc>
           <w:tcPr>
-            <w:tcW w:w="2183" w:type="dxa"/>
+            <w:tcW w:w="1916" w:type="dxa"/>
+            <w:tcBorders>
+              <w:top w:val="single" w:sz="4" w:space="0" w:color="auto"/>
+              <w:left w:val="single" w:sz="4" w:space="0" w:color="auto"/>
+              <w:bottom w:val="single" w:sz="4" w:space="0" w:color="auto"/>
+              <w:right w:val="single" w:sz="4" w:space="0" w:color="auto"/>
+            </w:tcBorders>
           </w:tcPr>
           <w:p>
             <w:pPr>
               <w:rPr>
                 <w:rFonts w:ascii="Arial" w:hAnsi="Arial" w:cs="Arial"/>
+                <w:sz w:val="22"/>
               </w:rPr>
             </w:pPr>
             <w:r>
               <w:rPr>
                 <w:rFonts w:ascii="Arial" w:hAnsi="Arial" w:cs="Arial"/>
-              </w:rPr>
-              <w:t>UCL</w:t>
+                <w:sz w:val="22"/>
+              </w:rPr>
+              <w:t>Unavailability of key partners when the workshop must be scheduled, that is the first and the last months of the project</w:t>
             </w:r>
           </w:p>
         </w:tc>
         <w:tc>
           <w:tcPr>
-            <w:tcW w:w="1247" w:type="dxa"/>
+            <w:tcW w:w="1897" w:type="dxa"/>
+            <w:tcBorders>
+              <w:top w:val="single" w:sz="4" w:space="0" w:color="auto"/>
+              <w:left w:val="single" w:sz="4" w:space="0" w:color="auto"/>
+              <w:bottom w:val="single" w:sz="4" w:space="0" w:color="auto"/>
+              <w:right w:val="single" w:sz="4" w:space="0" w:color="auto"/>
+            </w:tcBorders>
           </w:tcPr>
           <w:p>
             <w:pPr>
               <w:rPr>
                 <w:rFonts w:ascii="Arial" w:hAnsi="Arial" w:cs="Arial"/>
+                <w:sz w:val="22"/>
               </w:rPr>
             </w:pPr>
             <w:r>
               <w:rPr>
                 <w:rFonts w:ascii="Arial" w:hAnsi="Arial" w:cs="Arial"/>
-              </w:rPr>
-              <w:t>Researcher</w:t>
+                <w:sz w:val="22"/>
+              </w:rPr>
+              <w:t>Only part of the knowledge to be gathered during the workshops, and dissemination of our VVUQ toolkit will be lessened.</w:t>
             </w:r>
           </w:p>
         </w:tc>
         <w:tc>
           <w:tcPr>
-            <w:tcW w:w="1777" w:type="dxa"/>
+            <w:tcW w:w="2052" w:type="dxa"/>
+            <w:tcBorders>
+              <w:top w:val="single" w:sz="4" w:space="0" w:color="auto"/>
+              <w:left w:val="single" w:sz="4" w:space="0" w:color="auto"/>
+              <w:bottom w:val="single" w:sz="4" w:space="0" w:color="auto"/>
+              <w:right w:val="single" w:sz="4" w:space="0" w:color="auto"/>
+            </w:tcBorders>
           </w:tcPr>
           <w:p>
             <w:pPr>
               <w:rPr>
                 <w:rFonts w:ascii="Arial" w:hAnsi="Arial" w:cs="Arial"/>
+                <w:sz w:val="22"/>
               </w:rPr>
             </w:pPr>
             <w:r>
               <w:rPr>
                 <w:rFonts w:ascii="Arial" w:hAnsi="Arial" w:cs="Arial"/>
-              </w:rPr>
-              <w:t>Literature review, existing code UQ and SA</w:t>
+                <w:sz w:val="22"/>
+              </w:rPr>
+              <w:t>We will revert to one-to-one partner discussions, or at least revert to a list of essential partners to gather information on the codes to perform UQ on.</w:t>
             </w:r>
           </w:p>
         </w:tc>
         <w:tc>
           <w:tcPr>
-            <w:tcW w:w="1666" w:type="dxa"/>
+            <w:tcW w:w="1501" w:type="dxa"/>
+            <w:tcBorders>
+              <w:top w:val="single" w:sz="4" w:space="0" w:color="auto"/>
+              <w:left w:val="single" w:sz="4" w:space="0" w:color="auto"/>
+              <w:bottom w:val="single" w:sz="4" w:space="0" w:color="auto"/>
+              <w:right w:val="single" w:sz="4" w:space="0" w:color="auto"/>
+            </w:tcBorders>
           </w:tcPr>
           <w:p>
             <w:pPr>
               <w:rPr>
                 <w:rFonts w:ascii="Arial" w:hAnsi="Arial" w:cs="Arial"/>
+                <w:sz w:val="22"/>
               </w:rPr>
             </w:pPr>
+            <w:r>
+              <w:rPr>
+                <w:rFonts w:ascii="Arial" w:hAnsi="Arial" w:cs="Arial"/>
+                <w:sz w:val="22"/>
+              </w:rPr>
+              <w:t>Peter V. Coveney</w:t>
+            </w:r>
           </w:p>
         </w:tc>
         <w:tc>
           <w:tcPr>
-            <w:tcW w:w="1707" w:type="dxa"/>
+            <w:tcW w:w="1403" w:type="dxa"/>
+            <w:tcBorders>
+              <w:top w:val="single" w:sz="4" w:space="0" w:color="auto"/>
+              <w:left w:val="single" w:sz="4" w:space="0" w:color="auto"/>
+              <w:bottom w:val="single" w:sz="4" w:space="0" w:color="auto"/>
+              <w:right w:val="single" w:sz="4" w:space="0" w:color="auto"/>
+            </w:tcBorders>
           </w:tcPr>
           <w:p>
             <w:pPr>
               <w:rPr>
                 <w:rFonts w:ascii="Arial" w:hAnsi="Arial" w:cs="Arial"/>
+                <w:sz w:val="22"/>
               </w:rPr>
             </w:pPr>
+            <w:r>
+              <w:rPr>
+                <w:rFonts w:ascii="Arial" w:hAnsi="Arial" w:cs="Arial"/>
+                <w:sz w:val="22"/>
+              </w:rPr>
+              <w:t>M</w:t>
+            </w:r>
+          </w:p>
+        </w:tc>
+        <w:tc>
+          <w:tcPr>
+            <w:tcW w:w="1403" w:type="dxa"/>
+            <w:tcBorders>
+              <w:top w:val="single" w:sz="4" w:space="0" w:color="auto"/>
+              <w:left w:val="single" w:sz="4" w:space="0" w:color="auto"/>
+              <w:bottom w:val="single" w:sz="4" w:space="0" w:color="auto"/>
+              <w:right w:val="single" w:sz="4" w:space="0" w:color="auto"/>
+            </w:tcBorders>
+          </w:tcPr>
+          <w:p>
+            <w:pPr>
+              <w:rPr>
+                <w:rFonts w:ascii="Arial" w:hAnsi="Arial" w:cs="Arial"/>
+                <w:sz w:val="22"/>
+              </w:rPr>
+            </w:pPr>
+            <w:r>
+              <w:rPr>
+                <w:rFonts w:ascii="Arial" w:hAnsi="Arial" w:cs="Arial"/>
+                <w:sz w:val="22"/>
+              </w:rPr>
+              <w:t>L</w:t>
+            </w:r>
+          </w:p>
+        </w:tc>
+        <w:tc>
+          <w:tcPr>
+            <w:tcW w:w="1130" w:type="dxa"/>
+            <w:tcBorders>
+              <w:top w:val="single" w:sz="4" w:space="0" w:color="auto"/>
+              <w:left w:val="single" w:sz="4" w:space="0" w:color="auto"/>
+              <w:bottom w:val="single" w:sz="4" w:space="0" w:color="auto"/>
+              <w:right w:val="single" w:sz="4" w:space="0" w:color="auto"/>
+            </w:tcBorders>
+          </w:tcPr>
+          <w:p>
+            <w:pPr>
+              <w:rPr>
+                <w:rFonts w:ascii="Arial" w:hAnsi="Arial" w:cs="Arial"/>
+                <w:sz w:val="22"/>
+              </w:rPr>
+            </w:pPr>
+            <w:r>
+              <w:rPr>
+                <w:rFonts w:ascii="Arial" w:hAnsi="Arial" w:cs="Arial"/>
+                <w:sz w:val="22"/>
+              </w:rPr>
+              <w:t>8</w:t>
+            </w:r>
           </w:p>
         </w:tc>
       </w:tr>
       <w:tr>
         <w:tc>
           <w:tcPr>
-            <w:tcW w:w="1001" w:type="dxa"/>
+            <w:tcW w:w="698" w:type="dxa"/>
+            <w:tcBorders>
+              <w:top w:val="single" w:sz="4" w:space="0" w:color="auto"/>
+              <w:left w:val="single" w:sz="4" w:space="0" w:color="auto"/>
+              <w:bottom w:val="single" w:sz="4" w:space="0" w:color="auto"/>
+              <w:right w:val="single" w:sz="4" w:space="0" w:color="auto"/>
+            </w:tcBorders>
+            <w:hideMark/>
           </w:tcPr>
           <w:p>
             <w:pPr>
               <w:rPr>
                 <w:rFonts w:ascii="Arial" w:hAnsi="Arial" w:cs="Arial"/>
+                <w:sz w:val="22"/>
               </w:rPr>
             </w:pPr>
             <w:r>
               <w:rPr>
                 <w:rFonts w:ascii="Arial" w:hAnsi="Arial" w:cs="Arial"/>
-              </w:rPr>
-              <w:t>Peter V. Coveney</w:t>
+                <w:sz w:val="22"/>
+              </w:rPr>
+              <w:t>02</w:t>
             </w:r>
           </w:p>
         </w:tc>
         <w:tc>
           <w:tcPr>
-            <w:tcW w:w="880" w:type="dxa"/>
+            <w:tcW w:w="1598" w:type="dxa"/>
+            <w:tcBorders>
+              <w:top w:val="single" w:sz="4" w:space="0" w:color="auto"/>
+              <w:left w:val="single" w:sz="4" w:space="0" w:color="auto"/>
+              <w:bottom w:val="single" w:sz="4" w:space="0" w:color="auto"/>
+              <w:right w:val="single" w:sz="4" w:space="0" w:color="auto"/>
+            </w:tcBorders>
           </w:tcPr>
           <w:p>
             <w:pPr>
               <w:rPr>
                 <w:rFonts w:ascii="Arial" w:hAnsi="Arial" w:cs="Arial"/>
+                <w:sz w:val="22"/>
               </w:rPr>
             </w:pPr>
             <w:r>
               <w:rPr>
                 <w:rFonts w:ascii="Arial" w:hAnsi="Arial" w:cs="Arial"/>
-              </w:rPr>
-              <w:t>PI</w:t>
+                <w:sz w:val="22"/>
+              </w:rPr>
+              <w:t>No toy model, existing model can be gathered during the project to perform initial SA and UQ</w:t>
             </w:r>
           </w:p>
         </w:tc>
         <w:tc>
           <w:tcPr>
-            <w:tcW w:w="2183" w:type="dxa"/>
+            <w:tcW w:w="1916" w:type="dxa"/>
+            <w:tcBorders>
+              <w:top w:val="single" w:sz="4" w:space="0" w:color="auto"/>
+              <w:left w:val="single" w:sz="4" w:space="0" w:color="auto"/>
+              <w:bottom w:val="single" w:sz="4" w:space="0" w:color="auto"/>
+              <w:right w:val="single" w:sz="4" w:space="0" w:color="auto"/>
+            </w:tcBorders>
           </w:tcPr>
           <w:p>
             <w:pPr>
               <w:rPr>
                 <w:rFonts w:ascii="Arial" w:hAnsi="Arial" w:cs="Arial"/>
+                <w:sz w:val="22"/>
               </w:rPr>
             </w:pPr>
             <w:r>
               <w:rPr>
                 <w:rFonts w:ascii="Arial" w:hAnsi="Arial" w:cs="Arial"/>
-              </w:rPr>
-              <w:t>UCL</w:t>
+                <w:sz w:val="22"/>
+              </w:rPr>
+              <w:t xml:space="preserve">Partners in WP1, WP2 and WP3 have not had sufficient time to reflect on code implementations to simulate the models provided in the document </w:t>
+            </w:r>
+            <w:r>
+              <w:rPr>
+                <w:rFonts w:ascii="Arial" w:hAnsi="Arial" w:cs="Arial"/>
+                <w:sz w:val="22"/>
+              </w:rPr>
+              <w:t>CD/EXCALIBUR-FMS/0021</w:t>
+            </w:r>
+            <w:r>
+              <w:rPr>
+                <w:rFonts w:ascii="Arial" w:hAnsi="Arial" w:cs="Arial"/>
+                <w:sz w:val="22"/>
+              </w:rPr>
+              <w:t>.</w:t>
             </w:r>
           </w:p>
         </w:tc>
         <w:tc>
           <w:tcPr>
-            <w:tcW w:w="1247" w:type="dxa"/>
+            <w:tcW w:w="1897" w:type="dxa"/>
+            <w:tcBorders>
+              <w:top w:val="single" w:sz="4" w:space="0" w:color="auto"/>
+              <w:left w:val="single" w:sz="4" w:space="0" w:color="auto"/>
+              <w:bottom w:val="single" w:sz="4" w:space="0" w:color="auto"/>
+              <w:right w:val="single" w:sz="4" w:space="0" w:color="auto"/>
+            </w:tcBorders>
           </w:tcPr>
           <w:p>
             <w:pPr>
               <w:rPr>
                 <w:rFonts w:ascii="Arial" w:hAnsi="Arial" w:cs="Arial"/>
+                <w:sz w:val="22"/>
               </w:rPr>
             </w:pPr>
             <w:r>
               <w:rPr>
                 <w:rFonts w:ascii="Arial" w:hAnsi="Arial" w:cs="Arial"/>
-              </w:rPr>
-              <w:t>P</w:t>
-            </w:r>
-            <w:r>
-              <w:rPr>
-                <w:rFonts w:ascii="Arial" w:hAnsi="Arial" w:cs="Arial"/>
-              </w:rPr>
-              <w:t>rofessor</w:t>
+                <w:sz w:val="22"/>
+              </w:rPr>
+              <w:t>Our application testbed will be reduced, limiting the applicability of our conclusions</w:t>
             </w:r>
           </w:p>
         </w:tc>
         <w:tc>
           <w:tcPr>
-            <w:tcW w:w="1777" w:type="dxa"/>
+            <w:tcW w:w="2052" w:type="dxa"/>
+            <w:tcBorders>
+              <w:top w:val="single" w:sz="4" w:space="0" w:color="auto"/>
+              <w:left w:val="single" w:sz="4" w:space="0" w:color="auto"/>
+              <w:bottom w:val="single" w:sz="4" w:space="0" w:color="auto"/>
+              <w:right w:val="single" w:sz="4" w:space="0" w:color="auto"/>
+            </w:tcBorders>
           </w:tcPr>
           <w:p>
             <w:pPr>
               <w:rPr>
                 <w:rFonts w:ascii="Arial" w:hAnsi="Arial" w:cs="Arial"/>
+                <w:sz w:val="22"/>
               </w:rPr>
             </w:pPr>
             <w:r>
               <w:rPr>
                 <w:rFonts w:ascii="Arial" w:hAnsi="Arial" w:cs="Arial"/>
-              </w:rPr>
-              <w:t>O</w:t>
-            </w:r>
-            <w:r>
-              <w:rPr>
-                <w:rFonts w:ascii="Arial" w:hAnsi="Arial" w:cs="Arial"/>
-              </w:rPr>
-              <w:t>rganis</w:t>
-            </w:r>
-            <w:r>
-              <w:rPr>
-                <w:rFonts w:ascii="Arial" w:hAnsi="Arial" w:cs="Arial"/>
-              </w:rPr>
-              <w:t>ation of the</w:t>
-            </w:r>
-            <w:r>
-              <w:rPr>
-                <w:rFonts w:ascii="Arial" w:hAnsi="Arial" w:cs="Arial"/>
-              </w:rPr>
-              <w:t xml:space="preserve"> two meetings</w:t>
-            </w:r>
-            <w:r>
-              <w:rPr>
-                <w:rFonts w:ascii="Arial" w:hAnsi="Arial" w:cs="Arial"/>
-              </w:rPr>
-              <w:t xml:space="preserve"> and supervision</w:t>
+                <w:sz w:val="22"/>
+              </w:rPr>
+              <w:t>We will revert to legacy code to perform initial UQ analysis</w:t>
+            </w:r>
+          </w:p>
+        </w:tc>
+        <w:tc>
+          <w:tcPr>
+            <w:tcW w:w="1501" w:type="dxa"/>
+            <w:tcBorders>
+              <w:top w:val="single" w:sz="4" w:space="0" w:color="auto"/>
+              <w:left w:val="single" w:sz="4" w:space="0" w:color="auto"/>
+              <w:bottom w:val="single" w:sz="4" w:space="0" w:color="auto"/>
+              <w:right w:val="single" w:sz="4" w:space="0" w:color="auto"/>
+            </w:tcBorders>
+          </w:tcPr>
+          <w:p>
+            <w:pPr>
+              <w:rPr>
+                <w:rFonts w:ascii="Arial" w:hAnsi="Arial" w:cs="Arial"/>
+                <w:sz w:val="22"/>
+              </w:rPr>
+            </w:pPr>
+            <w:r>
+              <w:rPr>
+                <w:rFonts w:ascii="Arial" w:hAnsi="Arial" w:cs="Arial"/>
+                <w:sz w:val="22"/>
+              </w:rPr>
+              <w:t>Peter V. Coveney</w:t>
+            </w:r>
+          </w:p>
+        </w:tc>
+        <w:tc>
+          <w:tcPr>
+            <w:tcW w:w="1403" w:type="dxa"/>
+            <w:tcBorders>
+              <w:top w:val="single" w:sz="4" w:space="0" w:color="auto"/>
+              <w:left w:val="single" w:sz="4" w:space="0" w:color="auto"/>
+              <w:bottom w:val="single" w:sz="4" w:space="0" w:color="auto"/>
+              <w:right w:val="single" w:sz="4" w:space="0" w:color="auto"/>
+            </w:tcBorders>
+          </w:tcPr>
+          <w:p>
+            <w:pPr>
+              <w:rPr>
+                <w:rFonts w:ascii="Arial" w:hAnsi="Arial" w:cs="Arial"/>
+                <w:sz w:val="22"/>
+              </w:rPr>
+            </w:pPr>
+            <w:r>
+              <w:rPr>
+                <w:rFonts w:ascii="Arial" w:hAnsi="Arial" w:cs="Arial"/>
+                <w:sz w:val="22"/>
+              </w:rPr>
+              <w:t>M</w:t>
             </w:r>
           </w:p>
           <w:p>
             <w:pPr>
               <w:rPr>
                 <w:rFonts w:ascii="Arial" w:hAnsi="Arial" w:cs="Arial"/>
+                <w:sz w:val="22"/>
               </w:rPr>
             </w:pPr>
           </w:p>
         </w:tc>
         <w:tc>
           <w:tcPr>
-            <w:tcW w:w="1666" w:type="dxa"/>
+            <w:tcW w:w="1403" w:type="dxa"/>
+            <w:tcBorders>
+              <w:top w:val="single" w:sz="4" w:space="0" w:color="auto"/>
+              <w:left w:val="single" w:sz="4" w:space="0" w:color="auto"/>
+              <w:bottom w:val="single" w:sz="4" w:space="0" w:color="auto"/>
+              <w:right w:val="single" w:sz="4" w:space="0" w:color="auto"/>
+            </w:tcBorders>
           </w:tcPr>
           <w:p>
             <w:pPr>
               <w:rPr>
                 <w:rFonts w:ascii="Arial" w:hAnsi="Arial" w:cs="Arial"/>
+                <w:sz w:val="22"/>
+              </w:rPr>
+            </w:pPr>
+            <w:r>
+              <w:rPr>
+                <w:rFonts w:ascii="Arial" w:hAnsi="Arial" w:cs="Arial"/>
+                <w:sz w:val="22"/>
+              </w:rPr>
+              <w:t>M</w:t>
+            </w:r>
+          </w:p>
+          <w:p>
+            <w:pPr>
+              <w:rPr>
+                <w:rFonts w:ascii="Arial" w:hAnsi="Arial" w:cs="Arial"/>
+                <w:sz w:val="22"/>
               </w:rPr>
             </w:pPr>
           </w:p>
         </w:tc>
         <w:tc>
           <w:tcPr>
-            <w:tcW w:w="1707" w:type="dxa"/>
+            <w:tcW w:w="1130" w:type="dxa"/>
+            <w:tcBorders>
+              <w:top w:val="single" w:sz="4" w:space="0" w:color="auto"/>
+              <w:left w:val="single" w:sz="4" w:space="0" w:color="auto"/>
+              <w:bottom w:val="single" w:sz="4" w:space="0" w:color="auto"/>
+              <w:right w:val="single" w:sz="4" w:space="0" w:color="auto"/>
+            </w:tcBorders>
           </w:tcPr>
           <w:p>
             <w:pPr>
               <w:rPr>
                 <w:rFonts w:ascii="Arial" w:hAnsi="Arial" w:cs="Arial"/>
+                <w:sz w:val="22"/>
               </w:rPr>
             </w:pPr>
             <w:r>
               <w:rPr>
                 <w:rFonts w:ascii="Arial" w:hAnsi="Arial" w:cs="Arial"/>
-              </w:rPr>
-              <w:t>-</w:t>
+                <w:sz w:val="22"/>
+              </w:rPr>
+              <w:t>14</w:t>
             </w:r>
           </w:p>
         </w:tc>
@@ -17101,34 +17058,609 @@
     </w:tbl>
     <w:p>
       <w:pPr>
+        <w:pStyle w:val="Heading1"/>
+        <w:numPr>
+          <w:ilvl w:val="0"/>
+          <w:numId w:val="0"/>
+        </w:numPr>
+        <w:rPr>
+          <w:rFonts w:ascii="Arial" w:hAnsi="Arial" w:cs="Arial"/>
+        </w:rPr>
+      </w:pPr>
+    </w:p>
+    <w:p/>
+    <w:p/>
+    <w:p>
+      <w:r>
+        <w:br w:type="page"/>
+      </w:r>
+    </w:p>
+    <w:p>
+      <w:pPr>
+        <w:pStyle w:val="Heading1"/>
+        <w:numPr>
+          <w:ilvl w:val="0"/>
+          <w:numId w:val="0"/>
+        </w:numPr>
+        <w:ind w:left="431" w:hanging="431"/>
+        <w:rPr>
+          <w:rFonts w:ascii="Arial" w:hAnsi="Arial" w:cs="Arial"/>
+        </w:rPr>
+        <w:sectPr>
+          <w:headerReference w:type="default" r:id="rId19"/>
+          <w:pgSz w:w="16840" w:h="11900" w:orient="landscape"/>
+          <w:pgMar w:top="567" w:right="1843" w:bottom="701" w:left="1440" w:header="0" w:footer="708" w:gutter="0"/>
+          <w:cols w:space="708"/>
+          <w:docGrid w:linePitch="360"/>
+        </w:sectPr>
+      </w:pPr>
+    </w:p>
+    <w:p>
+      <w:pPr>
+        <w:pStyle w:val="Heading1"/>
+        <w:numPr>
+          <w:ilvl w:val="0"/>
+          <w:numId w:val="0"/>
+        </w:numPr>
+        <w:ind w:left="431" w:hanging="431"/>
+        <w:rPr>
+          <w:rFonts w:ascii="Arial" w:hAnsi="Arial" w:cs="Arial"/>
+        </w:rPr>
+      </w:pPr>
+      <w:r>
+        <w:rPr>
+          <w:rFonts w:ascii="Arial" w:hAnsi="Arial" w:cs="Arial"/>
+        </w:rPr>
+        <w:lastRenderedPageBreak/>
+        <w:t>10</w:t>
+      </w:r>
+      <w:r>
+        <w:rPr>
+          <w:rFonts w:ascii="Arial" w:hAnsi="Arial" w:cs="Arial"/>
+        </w:rPr>
+        <w:tab/>
+        <w:t>Financial Schedule</w:t>
+      </w:r>
+    </w:p>
+    <w:p>
+      <w:pPr>
+        <w:rPr>
+          <w:rFonts w:ascii="Arial" w:hAnsi="Arial" w:cs="Arial"/>
+        </w:rPr>
+      </w:pPr>
+      <w:r>
+        <w:rPr>
+          <w:rStyle w:val="normaltextrun"/>
+          <w:rFonts w:ascii="Arial" w:hAnsi="Arial" w:cs="Arial"/>
+          <w:b/>
+          <w:bCs/>
+          <w:color w:val="000000"/>
+          <w:shd w:val="clear" w:color="auto" w:fill="FFFFFF"/>
+        </w:rPr>
+        <w:t>10.1 Payment schedule</w:t>
+      </w:r>
+    </w:p>
+    <w:p>
+      <w:pPr>
         <w:pStyle w:val="1HeaderL1"/>
         <w:numPr>
           <w:ilvl w:val="0"/>
           <w:numId w:val="0"/>
         </w:numPr>
-        <w:rPr>
-          <w:rFonts w:ascii="Arial" w:hAnsi="Arial" w:cs="Arial"/>
-        </w:rPr>
-      </w:pPr>
-      <w:bookmarkStart w:id="20" w:name="_GoBack"/>
-      <w:bookmarkEnd w:id="20"/>
-      <w:r>
+        <w:ind w:left="431" w:hanging="431"/>
         <w:rPr>
           <w:rFonts w:ascii="Arial" w:hAnsi="Arial" w:cs="Arial"/>
           <w:b w:val="0"/>
-          <w:color w:val="000000" w:themeColor="text1"/>
-          <w:kern w:val="0"/>
+          <w:sz w:val="22"/>
+          <w:szCs w:val="22"/>
+        </w:rPr>
+      </w:pPr>
+      <w:r>
+        <w:rPr>
+          <w:rFonts w:ascii="Arial" w:hAnsi="Arial" w:cs="Arial"/>
+          <w:b w:val="0"/>
+          <w:sz w:val="22"/>
+          <w:szCs w:val="22"/>
+          <w:highlight w:val="yellow"/>
+        </w:rPr>
+        <w:t>Redacted</w:t>
+      </w:r>
+    </w:p>
+    <w:p>
+      <w:pPr>
+        <w:rPr>
+          <w:rFonts w:ascii="Arial" w:hAnsi="Arial" w:cs="Arial"/>
+          <w:b/>
+          <w:sz w:val="22"/>
+          <w:szCs w:val="22"/>
+        </w:rPr>
+      </w:pPr>
+    </w:p>
+    <w:p>
+      <w:pPr>
+        <w:rPr>
+          <w:rFonts w:ascii="Arial" w:hAnsi="Arial" w:cs="Arial"/>
+          <w:b/>
+          <w:sz w:val="22"/>
+          <w:szCs w:val="22"/>
+        </w:rPr>
+      </w:pPr>
+      <w:r>
+        <w:rPr>
+          <w:rFonts w:ascii="Arial" w:hAnsi="Arial" w:cs="Arial"/>
+          <w:b/>
+          <w:bCs/>
+        </w:rPr>
+        <w:t>10</w:t>
+      </w:r>
+      <w:r>
+        <w:rPr>
+          <w:rFonts w:ascii="Arial" w:hAnsi="Arial" w:cs="Arial"/>
+          <w:b/>
+          <w:bCs/>
+        </w:rPr>
+        <w:t>.2</w:t>
+      </w:r>
+      <w:r>
+        <w:rPr>
+          <w:rFonts w:ascii="Arial" w:hAnsi="Arial" w:cs="Arial"/>
+          <w:b/>
+          <w:bCs/>
+        </w:rPr>
+        <w:t xml:space="preserve"> </w:t>
+      </w:r>
+      <w:r>
+        <w:rPr>
+          <w:rFonts w:ascii="Arial" w:hAnsi="Arial" w:cs="Arial"/>
+          <w:b/>
+          <w:bCs/>
+        </w:rPr>
+        <w:t>Breakdown</w:t>
+      </w:r>
+      <w:r>
+        <w:rPr>
+          <w:rFonts w:ascii="Arial" w:hAnsi="Arial" w:cs="Arial"/>
+        </w:rPr>
+        <w:t> </w:t>
+      </w:r>
+    </w:p>
+    <w:p>
+      <w:pPr>
+        <w:pStyle w:val="1HeaderL1"/>
+        <w:numPr>
+          <w:ilvl w:val="0"/>
+          <w:numId w:val="0"/>
+        </w:numPr>
+        <w:ind w:left="431" w:hanging="431"/>
+        <w:rPr>
+          <w:rFonts w:ascii="Arial" w:hAnsi="Arial" w:cs="Arial"/>
+          <w:b w:val="0"/>
+          <w:sz w:val="22"/>
+          <w:szCs w:val="22"/>
+        </w:rPr>
+      </w:pPr>
+      <w:r>
+        <w:rPr>
+          <w:rFonts w:ascii="Arial" w:hAnsi="Arial" w:cs="Arial"/>
+          <w:b w:val="0"/>
+          <w:sz w:val="22"/>
+          <w:szCs w:val="22"/>
+          <w:highlight w:val="yellow"/>
+        </w:rPr>
+        <w:t>Redacted</w:t>
+      </w:r>
+    </w:p>
+    <w:p>
+      <w:pPr>
+        <w:textAlignment w:val="baseline"/>
+        <w:rPr>
+          <w:rFonts w:ascii="Segoe UI" w:hAnsi="Segoe UI" w:cs="Segoe UI"/>
+          <w:sz w:val="18"/>
+          <w:szCs w:val="18"/>
+        </w:rPr>
+      </w:pPr>
+      <w:r>
+        <w:rPr>
+          <w:rFonts w:ascii="Arial" w:hAnsi="Arial" w:cs="Arial"/>
+          <w:sz w:val="22"/>
+          <w:szCs w:val="22"/>
+        </w:rPr>
+        <w:t> </w:t>
+      </w:r>
+    </w:p>
+    <w:p>
+      <w:pPr>
+        <w:rPr>
+          <w:rFonts w:ascii="Arial" w:hAnsi="Arial" w:cs="Arial"/>
+          <w:b/>
+          <w:sz w:val="22"/>
+          <w:szCs w:val="22"/>
+        </w:rPr>
+      </w:pPr>
+      <w:r>
+        <w:rPr>
+          <w:rFonts w:ascii="Arial" w:hAnsi="Arial" w:cs="Arial"/>
+          <w:b/>
+          <w:sz w:val="22"/>
+          <w:szCs w:val="22"/>
+        </w:rPr>
+        <w:t>Resourcing Breakdown</w:t>
+      </w:r>
+    </w:p>
+    <w:p>
+      <w:pPr>
+        <w:pStyle w:val="1HeaderL1"/>
+        <w:numPr>
+          <w:ilvl w:val="0"/>
+          <w:numId w:val="0"/>
+        </w:numPr>
+        <w:ind w:left="431" w:hanging="431"/>
+        <w:rPr>
+          <w:rFonts w:ascii="Arial" w:hAnsi="Arial" w:cs="Arial"/>
+          <w:b w:val="0"/>
+          <w:sz w:val="22"/>
+          <w:szCs w:val="22"/>
+        </w:rPr>
+      </w:pPr>
+      <w:r>
+        <w:rPr>
+          <w:rFonts w:ascii="Arial" w:hAnsi="Arial" w:cs="Arial"/>
+          <w:b w:val="0"/>
+          <w:sz w:val="22"/>
+          <w:szCs w:val="22"/>
+          <w:highlight w:val="yellow"/>
+        </w:rPr>
+        <w:t>Redacted</w:t>
+      </w:r>
+    </w:p>
+    <w:p>
+      <w:pPr>
+        <w:rPr>
+          <w:rFonts w:ascii="Arial" w:hAnsi="Arial" w:cs="Arial"/>
+          <w:sz w:val="22"/>
+          <w:szCs w:val="22"/>
+        </w:rPr>
+      </w:pPr>
+    </w:p>
+    <w:p>
+      <w:pPr>
+        <w:rPr>
+          <w:rFonts w:ascii="Arial" w:hAnsi="Arial" w:cs="Arial"/>
+          <w:b/>
+          <w:sz w:val="22"/>
+          <w:szCs w:val="22"/>
+        </w:rPr>
+      </w:pPr>
+      <w:r>
+        <w:rPr>
+          <w:rFonts w:ascii="Arial" w:hAnsi="Arial" w:cs="Arial"/>
+          <w:b/>
+          <w:sz w:val="22"/>
+          <w:szCs w:val="22"/>
+        </w:rPr>
+        <w:t xml:space="preserve">T&amp;S breakdown </w:t>
+      </w:r>
+    </w:p>
+    <w:p>
+      <w:pPr>
+        <w:pStyle w:val="1HeaderL1"/>
+        <w:numPr>
+          <w:ilvl w:val="0"/>
+          <w:numId w:val="0"/>
+        </w:numPr>
+        <w:ind w:left="431" w:hanging="431"/>
+        <w:rPr>
+          <w:rFonts w:ascii="Arial" w:hAnsi="Arial" w:cs="Arial"/>
+          <w:b w:val="0"/>
+          <w:sz w:val="22"/>
+          <w:szCs w:val="22"/>
+        </w:rPr>
+      </w:pPr>
+      <w:r>
+        <w:rPr>
+          <w:rFonts w:ascii="Arial" w:hAnsi="Arial" w:cs="Arial"/>
+          <w:b w:val="0"/>
+          <w:sz w:val="22"/>
+          <w:szCs w:val="22"/>
+          <w:highlight w:val="yellow"/>
+        </w:rPr>
+        <w:t>Redacted</w:t>
+      </w:r>
+      <w:r>
+        <w:rPr>
+          <w:rFonts w:ascii="Arial" w:hAnsi="Arial" w:cs="Arial"/>
           <w:sz w:val="22"/>
           <w:szCs w:val="22"/>
         </w:rPr>
         <w:br/>
       </w:r>
-      <w:bookmarkEnd w:id="17"/>
-      <w:bookmarkEnd w:id="18"/>
-      <w:bookmarkEnd w:id="19"/>
+    </w:p>
+    <w:p>
+      <w:pPr>
+        <w:rPr>
+          <w:rFonts w:ascii="Arial" w:hAnsi="Arial" w:cs="Arial"/>
+          <w:b/>
+          <w:sz w:val="22"/>
+          <w:szCs w:val="22"/>
+        </w:rPr>
+      </w:pPr>
+      <w:r>
+        <w:rPr>
+          <w:rFonts w:ascii="Arial" w:hAnsi="Arial" w:cs="Arial"/>
+          <w:b/>
+          <w:sz w:val="22"/>
+          <w:szCs w:val="22"/>
+        </w:rPr>
+        <w:t>Direct / Indirect Costs Breakdown</w:t>
+      </w:r>
+    </w:p>
+    <w:p>
+      <w:pPr>
+        <w:pStyle w:val="1HeaderL1"/>
+        <w:numPr>
+          <w:ilvl w:val="0"/>
+          <w:numId w:val="0"/>
+        </w:numPr>
+        <w:ind w:left="431" w:hanging="431"/>
+        <w:rPr>
+          <w:rFonts w:ascii="Arial" w:hAnsi="Arial" w:cs="Arial"/>
+          <w:b w:val="0"/>
+          <w:sz w:val="22"/>
+          <w:szCs w:val="22"/>
+        </w:rPr>
+      </w:pPr>
+      <w:r>
+        <w:rPr>
+          <w:rFonts w:ascii="Arial" w:hAnsi="Arial" w:cs="Arial"/>
+          <w:b w:val="0"/>
+          <w:sz w:val="22"/>
+          <w:szCs w:val="22"/>
+          <w:highlight w:val="yellow"/>
+        </w:rPr>
+        <w:t>Redacted</w:t>
+      </w:r>
+    </w:p>
+    <w:p>
+      <w:pPr>
+        <w:rPr>
+          <w:rFonts w:ascii="Arial" w:hAnsi="Arial" w:cs="Arial"/>
+          <w:b/>
+          <w:sz w:val="22"/>
+          <w:szCs w:val="22"/>
+        </w:rPr>
+      </w:pPr>
+    </w:p>
+    <w:p>
+      <w:pPr>
+        <w:rPr>
+          <w:rFonts w:ascii="Arial" w:hAnsi="Arial" w:cs="Arial"/>
+          <w:b/>
+          <w:sz w:val="22"/>
+          <w:szCs w:val="22"/>
+        </w:rPr>
+      </w:pPr>
+      <w:r>
+        <w:rPr>
+          <w:rFonts w:ascii="Arial" w:hAnsi="Arial" w:cs="Arial"/>
+          <w:b/>
+          <w:sz w:val="22"/>
+          <w:szCs w:val="22"/>
+        </w:rPr>
+        <w:t>10</w:t>
+      </w:r>
+      <w:r>
+        <w:rPr>
+          <w:rFonts w:ascii="Arial" w:hAnsi="Arial" w:cs="Arial"/>
+          <w:b/>
+          <w:sz w:val="22"/>
+          <w:szCs w:val="22"/>
+        </w:rPr>
+        <w:t xml:space="preserve">.3 </w:t>
+      </w:r>
+      <w:r>
+        <w:rPr>
+          <w:rFonts w:ascii="Arial" w:hAnsi="Arial" w:cs="Arial"/>
+          <w:b/>
+          <w:sz w:val="22"/>
+          <w:szCs w:val="22"/>
+        </w:rPr>
+        <w:t>Value for Money Statement</w:t>
+      </w:r>
+    </w:p>
+    <w:bookmarkEnd w:id="19"/>
+    <w:p>
+      <w:pPr>
+        <w:pStyle w:val="1HeaderL1"/>
+        <w:numPr>
+          <w:ilvl w:val="0"/>
+          <w:numId w:val="0"/>
+        </w:numPr>
+        <w:ind w:left="431" w:hanging="431"/>
+        <w:rPr>
+          <w:rFonts w:ascii="Arial" w:hAnsi="Arial" w:cs="Arial"/>
+          <w:b w:val="0"/>
+          <w:sz w:val="22"/>
+          <w:szCs w:val="22"/>
+        </w:rPr>
+      </w:pPr>
+      <w:r>
+        <w:rPr>
+          <w:rFonts w:ascii="Arial" w:hAnsi="Arial" w:cs="Arial"/>
+          <w:b w:val="0"/>
+          <w:sz w:val="22"/>
+          <w:szCs w:val="22"/>
+          <w:highlight w:val="yellow"/>
+        </w:rPr>
+        <w:t>Redacted</w:t>
+      </w:r>
+    </w:p>
+    <w:p>
+      <w:pPr>
+        <w:pStyle w:val="1HeaderL1"/>
+        <w:numPr>
+          <w:ilvl w:val="0"/>
+          <w:numId w:val="0"/>
+        </w:numPr>
+        <w:ind w:left="431" w:hanging="431"/>
+        <w:rPr>
+          <w:rFonts w:ascii="Arial" w:hAnsi="Arial" w:cs="Arial"/>
+          <w:b w:val="0"/>
+          <w:sz w:val="22"/>
+          <w:szCs w:val="22"/>
+        </w:rPr>
+      </w:pPr>
+    </w:p>
+    <w:p>
+      <w:pPr>
+        <w:pStyle w:val="Heading1"/>
+        <w:numPr>
+          <w:ilvl w:val="0"/>
+          <w:numId w:val="0"/>
+        </w:numPr>
+        <w:tabs>
+          <w:tab w:val="left" w:pos="720"/>
+        </w:tabs>
+        <w:ind w:left="431" w:hanging="431"/>
+        <w:rPr>
+          <w:rFonts w:ascii="Arial" w:hAnsi="Arial" w:cs="Arial"/>
+        </w:rPr>
+      </w:pPr>
+      <w:r>
+        <w:rPr>
+          <w:rFonts w:ascii="Arial" w:hAnsi="Arial" w:cs="Arial"/>
+        </w:rPr>
+        <w:t>11</w:t>
+      </w:r>
+      <w:r>
+        <w:rPr>
+          <w:rFonts w:ascii="Arial" w:hAnsi="Arial" w:cs="Arial"/>
+        </w:rPr>
+        <w:tab/>
+        <w:t>HPC Plan</w:t>
+      </w:r>
+    </w:p>
+    <w:p>
+      <w:pPr>
+        <w:pStyle w:val="1HeaderL1"/>
+        <w:numPr>
+          <w:ilvl w:val="0"/>
+          <w:numId w:val="0"/>
+        </w:numPr>
+        <w:ind w:left="431" w:hanging="431"/>
+        <w:rPr>
+          <w:rFonts w:ascii="Arial" w:hAnsi="Arial" w:cs="Arial"/>
+          <w:b w:val="0"/>
+          <w:sz w:val="22"/>
+          <w:szCs w:val="22"/>
+        </w:rPr>
+      </w:pPr>
+      <w:r>
+        <w:rPr>
+          <w:rFonts w:ascii="Arial" w:hAnsi="Arial" w:cs="Arial"/>
+          <w:b w:val="0"/>
+          <w:sz w:val="22"/>
+          <w:szCs w:val="22"/>
+          <w:highlight w:val="yellow"/>
+        </w:rPr>
+        <w:t>Redacted</w:t>
+      </w:r>
+    </w:p>
+    <w:p>
+      <w:pPr>
+        <w:ind w:left="709"/>
+        <w:rPr>
+          <w:rFonts w:ascii="Arial" w:hAnsi="Arial" w:cs="Arial"/>
+          <w:color w:val="0070C0"/>
+          <w:sz w:val="22"/>
+          <w:szCs w:val="22"/>
+        </w:rPr>
+      </w:pPr>
+    </w:p>
+    <w:p>
+      <w:pPr>
+        <w:ind w:left="709"/>
+        <w:rPr>
+          <w:rFonts w:ascii="Arial" w:hAnsi="Arial" w:cs="Arial"/>
+          <w:color w:val="0070C0"/>
+          <w:sz w:val="22"/>
+          <w:szCs w:val="22"/>
+        </w:rPr>
+      </w:pPr>
+    </w:p>
+    <w:p>
+      <w:pPr>
+        <w:rPr>
+          <w:rFonts w:ascii="Arial" w:hAnsi="Arial" w:cs="Arial"/>
+        </w:rPr>
+      </w:pPr>
+      <w:r>
+        <w:rPr>
+          <w:rFonts w:ascii="Arial" w:hAnsi="Arial" w:cs="Arial"/>
+          <w:noProof/>
+        </w:rPr>
+        <w:lastRenderedPageBreak/>
+        <w:drawing>
+          <wp:anchor distT="0" distB="0" distL="114300" distR="114300" simplePos="0" relativeHeight="251660288" behindDoc="0" locked="0" layoutInCell="1" allowOverlap="1" wp14:anchorId="4E80B813" wp14:editId="0834BB59">
+            <wp:simplePos x="361950" y="990600"/>
+            <wp:positionH relativeFrom="column">
+              <wp:align>left</wp:align>
+            </wp:positionH>
+            <wp:positionV relativeFrom="paragraph">
+              <wp:align>top</wp:align>
+            </wp:positionV>
+            <wp:extent cx="6750685" cy="8610600"/>
+            <wp:effectExtent l="0" t="0" r="0" b="0"/>
+            <wp:wrapSquare wrapText="bothSides"/>
+            <wp:docPr id="6" name="Picture 6" descr="C:\Users\caroline.patterson.CMPD1\Desktop\research_plan_table.jpg"/>
+            <wp:cNvGraphicFramePr>
+              <a:graphicFrameLocks xmlns:a="http://schemas.openxmlformats.org/drawingml/2006/main" noChangeAspect="1"/>
+            </wp:cNvGraphicFramePr>
+            <a:graphic xmlns:a="http://schemas.openxmlformats.org/drawingml/2006/main">
+              <a:graphicData uri="http://schemas.openxmlformats.org/drawingml/2006/picture">
+                <pic:pic xmlns:pic="http://schemas.openxmlformats.org/drawingml/2006/picture">
+                  <pic:nvPicPr>
+                    <pic:cNvPr id="0" name="Picture 2" descr="C:\Users\caroline.patterson.CMPD1\Desktop\research_plan_table.jpg"/>
+                    <pic:cNvPicPr>
+                      <a:picLocks noChangeAspect="1" noChangeArrowheads="1"/>
+                    </pic:cNvPicPr>
+                  </pic:nvPicPr>
+                  <pic:blipFill rotWithShape="1">
+                    <a:blip r:embed="rId20">
+                      <a:extLst>
+                        <a:ext uri="{28A0092B-C50C-407E-A947-70E740481C1C}">
+                          <a14:useLocalDpi xmlns:a14="http://schemas.microsoft.com/office/drawing/2010/main" val="0"/>
+                        </a:ext>
+                      </a:extLst>
+                    </a:blip>
+                    <a:srcRect t="3507" b="6436"/>
+                    <a:stretch/>
+                  </pic:blipFill>
+                  <pic:spPr bwMode="auto">
+                    <a:xfrm>
+                      <a:off x="0" y="0"/>
+                      <a:ext cx="6750685" cy="8610600"/>
+                    </a:xfrm>
+                    <a:prstGeom prst="rect">
+                      <a:avLst/>
+                    </a:prstGeom>
+                    <a:noFill/>
+                    <a:ln>
+                      <a:noFill/>
+                    </a:ln>
+                    <a:extLst>
+                      <a:ext uri="{53640926-AAD7-44D8-BBD7-CCE9431645EC}">
+                        <a14:shadowObscured xmlns:a14="http://schemas.microsoft.com/office/drawing/2010/main"/>
+                      </a:ext>
+                    </a:extLst>
+                  </pic:spPr>
+                </pic:pic>
+              </a:graphicData>
+            </a:graphic>
+          </wp:anchor>
+        </w:drawing>
+      </w:r>
     </w:p>
     <w:sectPr>
-      <w:headerReference w:type="default" r:id="rId18"/>
       <w:pgSz w:w="11900" w:h="16840"/>
       <w:pgMar w:top="1843" w:right="701" w:bottom="1440" w:left="567" w:header="0" w:footer="708" w:gutter="0"/>
       <w:cols w:space="708"/>
@@ -17138,16 +17670,8 @@
 </w:document>
 </file>
 
-<file path=word/commentsExtensible.xml><?xml version="1.0" encoding="utf-8"?>
-<w16cex:commentsExtensible xmlns:wpc="http://schemas.microsoft.com/office/word/2010/wordprocessingCanvas" xmlns:cx="http://schemas.microsoft.com/office/drawing/2014/chartex" xmlns:cx1="http://schemas.microsoft.com/office/drawing/2015/9/8/chartex" xmlns:cx2="http://schemas.microsoft.com/office/drawing/2015/10/21/chartex" xmlns:cx3="http://schemas.microsoft.com/office/drawing/2016/5/9/chartex" xmlns:cx4="http://schemas.microsoft.com/office/drawing/2016/5/10/chartex" xmlns:cx5="http://schemas.microsoft.com/office/drawing/2016/5/11/chartex" xmlns:cx6="http://schemas.microsoft.com/office/drawing/2016/5/12/chartex" xmlns:cx7="http://schemas.microsoft.com/office/drawing/2016/5/13/chartex" xmlns:cx8="http://schemas.microsoft.com/office/drawing/2016/5/14/chartex" xmlns:mc="http://schemas.openxmlformats.org/markup-compatibility/2006" xmlns:aink="http://schemas.microsoft.com/office/drawing/2016/ink" xmlns:am3d="http://schemas.microsoft.com/office/drawing/2017/model3d" xmlns:o="urn:schemas-microsoft-com:office:office" xmlns:r="http://schemas.openxmlformats.org/officeDocument/2006/relationships" xmlns:m="http://schemas.openxmlformats.org/officeDocument/2006/math" xmlns:v="urn:schemas-microsoft-com:vml" xmlns:wp14="http://schemas.microsoft.com/office/word/2010/wordprocessingDrawing" xmlns:wp="http://schemas.openxmlformats.org/drawingml/2006/wordprocessingDrawing" xmlns:w10="urn:schemas-microsoft-com:office:word" xmlns:w="http://schemas.openxmlformats.org/wordprocessingml/2006/main" xmlns:w14="http://schemas.microsoft.com/office/word/2010/wordml" xmlns:w15="http://schemas.microsoft.com/office/word/2012/wordml" xmlns:w16cex="http://schemas.microsoft.com/office/word/2018/wordml/cex" xmlns:w16cid="http://schemas.microsoft.com/office/word/2016/wordml/cid" xmlns:w16="http://schemas.microsoft.com/office/word/2018/wordml" xmlns:w16se="http://schemas.microsoft.com/office/word/2015/wordml/symex" xmlns:wpg="http://schemas.microsoft.com/office/word/2010/wordprocessingGroup" xmlns:wpi="http://schemas.microsoft.com/office/word/2010/wordprocessingInk" xmlns:wne="http://schemas.microsoft.com/office/word/2006/wordml" xmlns:wps="http://schemas.microsoft.com/office/word/2010/wordprocessingShape" mc:Ignorable="w14 w15 w16se w16cid w16 w16cex wp14">
-  <w16cex:commentExtensible w16cex:durableId="23388393" w16cex:dateUtc="2020-10-19T20:28:00Z"/>
-  <w16cex:commentExtensible w16cex:durableId="233882C3" w16cex:dateUtc="2020-10-19T20:25:00Z"/>
-  <w16cex:commentExtensible w16cex:durableId="233883E3" w16cex:dateUtc="2020-10-19T20:30:00Z"/>
-</w16cex:commentsExtensible>
-</file>
-
 <file path=word/endnotes.xml><?xml version="1.0" encoding="utf-8"?>
-<w:endnotes xmlns:wpc="http://schemas.microsoft.com/office/word/2010/wordprocessingCanvas" xmlns:cx="http://schemas.microsoft.com/office/drawing/2014/chartex" xmlns:cx1="http://schemas.microsoft.com/office/drawing/2015/9/8/chartex" xmlns:cx2="http://schemas.microsoft.com/office/drawing/2015/10/21/chartex" xmlns:cx3="http://schemas.microsoft.com/office/drawing/2016/5/9/chartex" xmlns:cx4="http://schemas.microsoft.com/office/drawing/2016/5/10/chartex" xmlns:cx5="http://schemas.microsoft.com/office/drawing/2016/5/11/chartex" xmlns:cx6="http://schemas.microsoft.com/office/drawing/2016/5/12/chartex" xmlns:cx7="http://schemas.microsoft.com/office/drawing/2016/5/13/chartex" xmlns:cx8="http://schemas.microsoft.com/office/drawing/2016/5/14/chartex" xmlns:mc="http://schemas.openxmlformats.org/markup-compatibility/2006" xmlns:aink="http://schemas.microsoft.com/office/drawing/2016/ink" xmlns:am3d="http://schemas.microsoft.com/office/drawing/2017/model3d" xmlns:o="urn:schemas-microsoft-com:office:office" xmlns:r="http://schemas.openxmlformats.org/officeDocument/2006/relationships" xmlns:m="http://schemas.openxmlformats.org/officeDocument/2006/math" xmlns:v="urn:schemas-microsoft-com:vml" xmlns:wp14="http://schemas.microsoft.com/office/word/2010/wordprocessingDrawing" xmlns:wp="http://schemas.openxmlformats.org/drawingml/2006/wordprocessingDrawing" xmlns:w10="urn:schemas-microsoft-com:office:word" xmlns:w="http://schemas.openxmlformats.org/wordprocessingml/2006/main" xmlns:w14="http://schemas.microsoft.com/office/word/2010/wordml" xmlns:w15="http://schemas.microsoft.com/office/word/2012/wordml" xmlns:w16cid="http://schemas.microsoft.com/office/word/2016/wordml/cid" xmlns:w16se="http://schemas.microsoft.com/office/word/2015/wordml/symex" xmlns:wpg="http://schemas.microsoft.com/office/word/2010/wordprocessingGroup" xmlns:wpi="http://schemas.microsoft.com/office/word/2010/wordprocessingInk" xmlns:wne="http://schemas.microsoft.com/office/word/2006/wordml" xmlns:wps="http://schemas.microsoft.com/office/word/2010/wordprocessingShape" mc:Ignorable="w14 w15 w16se w16cid wp14">
+<w:endnotes xmlns:wpc="http://schemas.microsoft.com/office/word/2010/wordprocessingCanvas" xmlns:cx="http://schemas.microsoft.com/office/drawing/2014/chartex" xmlns:cx1="http://schemas.microsoft.com/office/drawing/2015/9/8/chartex" xmlns:cx2="http://schemas.microsoft.com/office/drawing/2015/10/21/chartex" xmlns:cx3="http://schemas.microsoft.com/office/drawing/2016/5/9/chartex" xmlns:cx4="http://schemas.microsoft.com/office/drawing/2016/5/10/chartex" xmlns:cx5="http://schemas.microsoft.com/office/drawing/2016/5/11/chartex" xmlns:cx6="http://schemas.microsoft.com/office/drawing/2016/5/12/chartex" xmlns:cx7="http://schemas.microsoft.com/office/drawing/2016/5/13/chartex" xmlns:cx8="http://schemas.microsoft.com/office/drawing/2016/5/14/chartex" xmlns:mc="http://schemas.openxmlformats.org/markup-compatibility/2006" xmlns:aink="http://schemas.microsoft.com/office/drawing/2016/ink" xmlns:am3d="http://schemas.microsoft.com/office/drawing/2017/model3d" xmlns:o="urn:schemas-microsoft-com:office:office" xmlns:r="http://schemas.openxmlformats.org/officeDocument/2006/relationships" xmlns:m="http://schemas.openxmlformats.org/officeDocument/2006/math" xmlns:v="urn:schemas-microsoft-com:vml" xmlns:wp14="http://schemas.microsoft.com/office/word/2010/wordprocessingDrawing" xmlns:wp="http://schemas.openxmlformats.org/drawingml/2006/wordprocessingDrawing" xmlns:w10="urn:schemas-microsoft-com:office:word" xmlns:w="http://schemas.openxmlformats.org/wordprocessingml/2006/main" xmlns:w14="http://schemas.microsoft.com/office/word/2010/wordml" xmlns:w15="http://schemas.microsoft.com/office/word/2012/wordml" xmlns:w16cex="http://schemas.microsoft.com/office/word/2018/wordml/cex" xmlns:w16cid="http://schemas.microsoft.com/office/word/2016/wordml/cid" xmlns:w16="http://schemas.microsoft.com/office/word/2018/wordml" xmlns:w16se="http://schemas.microsoft.com/office/word/2015/wordml/symex" xmlns:wpg="http://schemas.microsoft.com/office/word/2010/wordprocessingGroup" xmlns:wpi="http://schemas.microsoft.com/office/word/2010/wordprocessingInk" xmlns:wne="http://schemas.microsoft.com/office/word/2006/wordml" xmlns:wps="http://schemas.microsoft.com/office/word/2010/wordprocessingShape" mc:Ignorable="w14 w15 w16se w16cid w16 w16cex wp14">
   <w:endnote w:type="separator" w:id="-1">
     <w:p>
       <w:r>
@@ -17165,8 +17689,161 @@
 </w:endnotes>
 </file>
 
+<file path=word/footer1.xml><?xml version="1.0" encoding="utf-8"?>
+<w:ftr xmlns:wpc="http://schemas.microsoft.com/office/word/2010/wordprocessingCanvas" xmlns:cx="http://schemas.microsoft.com/office/drawing/2014/chartex" xmlns:cx1="http://schemas.microsoft.com/office/drawing/2015/9/8/chartex" xmlns:cx2="http://schemas.microsoft.com/office/drawing/2015/10/21/chartex" xmlns:cx3="http://schemas.microsoft.com/office/drawing/2016/5/9/chartex" xmlns:cx4="http://schemas.microsoft.com/office/drawing/2016/5/10/chartex" xmlns:cx5="http://schemas.microsoft.com/office/drawing/2016/5/11/chartex" xmlns:cx6="http://schemas.microsoft.com/office/drawing/2016/5/12/chartex" xmlns:cx7="http://schemas.microsoft.com/office/drawing/2016/5/13/chartex" xmlns:cx8="http://schemas.microsoft.com/office/drawing/2016/5/14/chartex" xmlns:mc="http://schemas.openxmlformats.org/markup-compatibility/2006" xmlns:aink="http://schemas.microsoft.com/office/drawing/2016/ink" xmlns:am3d="http://schemas.microsoft.com/office/drawing/2017/model3d" xmlns:o="urn:schemas-microsoft-com:office:office" xmlns:r="http://schemas.openxmlformats.org/officeDocument/2006/relationships" xmlns:m="http://schemas.openxmlformats.org/officeDocument/2006/math" xmlns:v="urn:schemas-microsoft-com:vml" xmlns:wp14="http://schemas.microsoft.com/office/word/2010/wordprocessingDrawing" xmlns:wp="http://schemas.openxmlformats.org/drawingml/2006/wordprocessingDrawing" xmlns:w10="urn:schemas-microsoft-com:office:word" xmlns:w="http://schemas.openxmlformats.org/wordprocessingml/2006/main" xmlns:w14="http://schemas.microsoft.com/office/word/2010/wordml" xmlns:w15="http://schemas.microsoft.com/office/word/2012/wordml" xmlns:w16cex="http://schemas.microsoft.com/office/word/2018/wordml/cex" xmlns:w16cid="http://schemas.microsoft.com/office/word/2016/wordml/cid" xmlns:w16="http://schemas.microsoft.com/office/word/2018/wordml" xmlns:w16se="http://schemas.microsoft.com/office/word/2015/wordml/symex" xmlns:wpg="http://schemas.microsoft.com/office/word/2010/wordprocessingGroup" xmlns:wpi="http://schemas.microsoft.com/office/word/2010/wordprocessingInk" xmlns:wne="http://schemas.microsoft.com/office/word/2006/wordml" xmlns:wps="http://schemas.microsoft.com/office/word/2010/wordprocessingShape" mc:Ignorable="w14 w15 w16se w16cid w16 w16cex wp14">
+  <w:sdt>
+    <w:sdtPr>
+      <w:id w:val="-262620177"/>
+      <w:docPartObj>
+        <w:docPartGallery w:val="Page Numbers (Bottom of Page)"/>
+        <w:docPartUnique/>
+      </w:docPartObj>
+    </w:sdtPr>
+    <w:sdtEndPr/>
+    <w:sdtContent>
+      <w:sdt>
+        <w:sdtPr>
+          <w:id w:val="-1769616900"/>
+          <w:docPartObj>
+            <w:docPartGallery w:val="Page Numbers (Top of Page)"/>
+            <w:docPartUnique/>
+          </w:docPartObj>
+        </w:sdtPr>
+        <w:sdtEndPr/>
+        <w:sdtContent>
+          <w:p>
+            <w:pPr>
+              <w:pStyle w:val="Footer"/>
+              <w:jc w:val="right"/>
+            </w:pPr>
+            <w:r>
+              <w:rPr>
+                <w:rFonts w:ascii="Arial" w:hAnsi="Arial" w:cs="Arial"/>
+                <w:sz w:val="20"/>
+                <w:szCs w:val="20"/>
+              </w:rPr>
+              <w:t xml:space="preserve">Page </w:t>
+            </w:r>
+            <w:r>
+              <w:rPr>
+                <w:rFonts w:ascii="Arial" w:hAnsi="Arial" w:cs="Arial"/>
+                <w:bCs/>
+                <w:sz w:val="20"/>
+                <w:szCs w:val="20"/>
+              </w:rPr>
+              <w:fldChar w:fldCharType="begin"/>
+            </w:r>
+            <w:r>
+              <w:rPr>
+                <w:rFonts w:ascii="Arial" w:hAnsi="Arial" w:cs="Arial"/>
+                <w:bCs/>
+                <w:sz w:val="20"/>
+                <w:szCs w:val="20"/>
+              </w:rPr>
+              <w:instrText xml:space="preserve"> PAGE </w:instrText>
+            </w:r>
+            <w:r>
+              <w:rPr>
+                <w:rFonts w:ascii="Arial" w:hAnsi="Arial" w:cs="Arial"/>
+                <w:bCs/>
+                <w:sz w:val="20"/>
+                <w:szCs w:val="20"/>
+              </w:rPr>
+              <w:fldChar w:fldCharType="separate"/>
+            </w:r>
+            <w:r>
+              <w:rPr>
+                <w:rFonts w:ascii="Arial" w:hAnsi="Arial" w:cs="Arial"/>
+                <w:bCs/>
+                <w:noProof/>
+                <w:sz w:val="20"/>
+                <w:szCs w:val="20"/>
+              </w:rPr>
+              <w:t>2</w:t>
+            </w:r>
+            <w:r>
+              <w:rPr>
+                <w:rFonts w:ascii="Arial" w:hAnsi="Arial" w:cs="Arial"/>
+                <w:bCs/>
+                <w:sz w:val="20"/>
+                <w:szCs w:val="20"/>
+              </w:rPr>
+              <w:fldChar w:fldCharType="end"/>
+            </w:r>
+            <w:r>
+              <w:rPr>
+                <w:rFonts w:ascii="Arial" w:hAnsi="Arial" w:cs="Arial"/>
+                <w:sz w:val="20"/>
+                <w:szCs w:val="20"/>
+              </w:rPr>
+              <w:t xml:space="preserve"> of </w:t>
+            </w:r>
+            <w:r>
+              <w:rPr>
+                <w:rFonts w:ascii="Arial" w:hAnsi="Arial" w:cs="Arial"/>
+                <w:bCs/>
+                <w:sz w:val="20"/>
+                <w:szCs w:val="20"/>
+              </w:rPr>
+              <w:fldChar w:fldCharType="begin"/>
+            </w:r>
+            <w:r>
+              <w:rPr>
+                <w:rFonts w:ascii="Arial" w:hAnsi="Arial" w:cs="Arial"/>
+                <w:bCs/>
+                <w:sz w:val="20"/>
+                <w:szCs w:val="20"/>
+              </w:rPr>
+              <w:instrText xml:space="preserve"> NUMPAGES  </w:instrText>
+            </w:r>
+            <w:r>
+              <w:rPr>
+                <w:rFonts w:ascii="Arial" w:hAnsi="Arial" w:cs="Arial"/>
+                <w:bCs/>
+                <w:sz w:val="20"/>
+                <w:szCs w:val="20"/>
+              </w:rPr>
+              <w:fldChar w:fldCharType="separate"/>
+            </w:r>
+            <w:r>
+              <w:rPr>
+                <w:rFonts w:ascii="Arial" w:hAnsi="Arial" w:cs="Arial"/>
+                <w:bCs/>
+                <w:noProof/>
+                <w:sz w:val="20"/>
+                <w:szCs w:val="20"/>
+              </w:rPr>
+              <w:t>2</w:t>
+            </w:r>
+            <w:r>
+              <w:rPr>
+                <w:rFonts w:ascii="Arial" w:hAnsi="Arial" w:cs="Arial"/>
+                <w:bCs/>
+                <w:sz w:val="20"/>
+                <w:szCs w:val="20"/>
+              </w:rPr>
+              <w:fldChar w:fldCharType="end"/>
+            </w:r>
+          </w:p>
+        </w:sdtContent>
+      </w:sdt>
+    </w:sdtContent>
+  </w:sdt>
+  <w:p>
+    <w:pPr>
+      <w:pStyle w:val="Footer"/>
+      <w:jc w:val="center"/>
+      <w:rPr>
+        <w:rFonts w:ascii="Arial" w:hAnsi="Arial" w:cs="Arial"/>
+        <w:noProof/>
+      </w:rPr>
+    </w:pPr>
+  </w:p>
+</w:ftr>
+</file>
+
 <file path=word/footnotes.xml><?xml version="1.0" encoding="utf-8"?>
-<w:footnotes xmlns:wpc="http://schemas.microsoft.com/office/word/2010/wordprocessingCanvas" xmlns:cx="http://schemas.microsoft.com/office/drawing/2014/chartex" xmlns:cx1="http://schemas.microsoft.com/office/drawing/2015/9/8/chartex" xmlns:cx2="http://schemas.microsoft.com/office/drawing/2015/10/21/chartex" xmlns:cx3="http://schemas.microsoft.com/office/drawing/2016/5/9/chartex" xmlns:cx4="http://schemas.microsoft.com/office/drawing/2016/5/10/chartex" xmlns:cx5="http://schemas.microsoft.com/office/drawing/2016/5/11/chartex" xmlns:cx6="http://schemas.microsoft.com/office/drawing/2016/5/12/chartex" xmlns:cx7="http://schemas.microsoft.com/office/drawing/2016/5/13/chartex" xmlns:cx8="http://schemas.microsoft.com/office/drawing/2016/5/14/chartex" xmlns:mc="http://schemas.openxmlformats.org/markup-compatibility/2006" xmlns:aink="http://schemas.microsoft.com/office/drawing/2016/ink" xmlns:am3d="http://schemas.microsoft.com/office/drawing/2017/model3d" xmlns:o="urn:schemas-microsoft-com:office:office" xmlns:r="http://schemas.openxmlformats.org/officeDocument/2006/relationships" xmlns:m="http://schemas.openxmlformats.org/officeDocument/2006/math" xmlns:v="urn:schemas-microsoft-com:vml" xmlns:wp14="http://schemas.microsoft.com/office/word/2010/wordprocessingDrawing" xmlns:wp="http://schemas.openxmlformats.org/drawingml/2006/wordprocessingDrawing" xmlns:w10="urn:schemas-microsoft-com:office:word" xmlns:w="http://schemas.openxmlformats.org/wordprocessingml/2006/main" xmlns:w14="http://schemas.microsoft.com/office/word/2010/wordml" xmlns:w15="http://schemas.microsoft.com/office/word/2012/wordml" xmlns:w16cid="http://schemas.microsoft.com/office/word/2016/wordml/cid" xmlns:w16se="http://schemas.microsoft.com/office/word/2015/wordml/symex" xmlns:wpg="http://schemas.microsoft.com/office/word/2010/wordprocessingGroup" xmlns:wpi="http://schemas.microsoft.com/office/word/2010/wordprocessingInk" xmlns:wne="http://schemas.microsoft.com/office/word/2006/wordml" xmlns:wps="http://schemas.microsoft.com/office/word/2010/wordprocessingShape" mc:Ignorable="w14 w15 w16se w16cid wp14">
+<w:footnotes xmlns:wpc="http://schemas.microsoft.com/office/word/2010/wordprocessingCanvas" xmlns:cx="http://schemas.microsoft.com/office/drawing/2014/chartex" xmlns:cx1="http://schemas.microsoft.com/office/drawing/2015/9/8/chartex" xmlns:cx2="http://schemas.microsoft.com/office/drawing/2015/10/21/chartex" xmlns:cx3="http://schemas.microsoft.com/office/drawing/2016/5/9/chartex" xmlns:cx4="http://schemas.microsoft.com/office/drawing/2016/5/10/chartex" xmlns:cx5="http://schemas.microsoft.com/office/drawing/2016/5/11/chartex" xmlns:cx6="http://schemas.microsoft.com/office/drawing/2016/5/12/chartex" xmlns:cx7="http://schemas.microsoft.com/office/drawing/2016/5/13/chartex" xmlns:cx8="http://schemas.microsoft.com/office/drawing/2016/5/14/chartex" xmlns:mc="http://schemas.openxmlformats.org/markup-compatibility/2006" xmlns:aink="http://schemas.microsoft.com/office/drawing/2016/ink" xmlns:am3d="http://schemas.microsoft.com/office/drawing/2017/model3d" xmlns:o="urn:schemas-microsoft-com:office:office" xmlns:r="http://schemas.openxmlformats.org/officeDocument/2006/relationships" xmlns:m="http://schemas.openxmlformats.org/officeDocument/2006/math" xmlns:v="urn:schemas-microsoft-com:vml" xmlns:wp14="http://schemas.microsoft.com/office/word/2010/wordprocessingDrawing" xmlns:wp="http://schemas.openxmlformats.org/drawingml/2006/wordprocessingDrawing" xmlns:w10="urn:schemas-microsoft-com:office:word" xmlns:w="http://schemas.openxmlformats.org/wordprocessingml/2006/main" xmlns:w14="http://schemas.microsoft.com/office/word/2010/wordml" xmlns:w15="http://schemas.microsoft.com/office/word/2012/wordml" xmlns:w16cex="http://schemas.microsoft.com/office/word/2018/wordml/cex" xmlns:w16cid="http://schemas.microsoft.com/office/word/2016/wordml/cid" xmlns:w16="http://schemas.microsoft.com/office/word/2018/wordml" xmlns:w16se="http://schemas.microsoft.com/office/word/2015/wordml/symex" xmlns:wpg="http://schemas.microsoft.com/office/word/2010/wordprocessingGroup" xmlns:wpi="http://schemas.microsoft.com/office/word/2010/wordprocessingInk" xmlns:wne="http://schemas.microsoft.com/office/word/2006/wordml" xmlns:wps="http://schemas.microsoft.com/office/word/2010/wordprocessingShape" mc:Ignorable="w14 w15 w16se w16cid w16 w16cex wp14">
   <w:footnote w:type="separator" w:id="-1">
     <w:p>
       <w:r>
@@ -17185,7 +17862,7 @@
 </file>
 
 <file path=word/header1.xml><?xml version="1.0" encoding="utf-8"?>
-<w:hdr xmlns:wpc="http://schemas.microsoft.com/office/word/2010/wordprocessingCanvas" xmlns:cx="http://schemas.microsoft.com/office/drawing/2014/chartex" xmlns:cx1="http://schemas.microsoft.com/office/drawing/2015/9/8/chartex" xmlns:cx2="http://schemas.microsoft.com/office/drawing/2015/10/21/chartex" xmlns:cx3="http://schemas.microsoft.com/office/drawing/2016/5/9/chartex" xmlns:cx4="http://schemas.microsoft.com/office/drawing/2016/5/10/chartex" xmlns:cx5="http://schemas.microsoft.com/office/drawing/2016/5/11/chartex" xmlns:cx6="http://schemas.microsoft.com/office/drawing/2016/5/12/chartex" xmlns:cx7="http://schemas.microsoft.com/office/drawing/2016/5/13/chartex" xmlns:cx8="http://schemas.microsoft.com/office/drawing/2016/5/14/chartex" xmlns:mc="http://schemas.openxmlformats.org/markup-compatibility/2006" xmlns:aink="http://schemas.microsoft.com/office/drawing/2016/ink" xmlns:am3d="http://schemas.microsoft.com/office/drawing/2017/model3d" xmlns:o="urn:schemas-microsoft-com:office:office" xmlns:r="http://schemas.openxmlformats.org/officeDocument/2006/relationships" xmlns:m="http://schemas.openxmlformats.org/officeDocument/2006/math" xmlns:v="urn:schemas-microsoft-com:vml" xmlns:wp14="http://schemas.microsoft.com/office/word/2010/wordprocessingDrawing" xmlns:wp="http://schemas.openxmlformats.org/drawingml/2006/wordprocessingDrawing" xmlns:w10="urn:schemas-microsoft-com:office:word" xmlns:w="http://schemas.openxmlformats.org/wordprocessingml/2006/main" xmlns:w14="http://schemas.microsoft.com/office/word/2010/wordml" xmlns:w15="http://schemas.microsoft.com/office/word/2012/wordml" xmlns:w16cid="http://schemas.microsoft.com/office/word/2016/wordml/cid" xmlns:w16se="http://schemas.microsoft.com/office/word/2015/wordml/symex" xmlns:wpg="http://schemas.microsoft.com/office/word/2010/wordprocessingGroup" xmlns:wpi="http://schemas.microsoft.com/office/word/2010/wordprocessingInk" xmlns:wne="http://schemas.microsoft.com/office/word/2006/wordml" xmlns:wps="http://schemas.microsoft.com/office/word/2010/wordprocessingShape" mc:Ignorable="w14 w15 w16se w16cid wp14">
+<w:hdr xmlns:wpc="http://schemas.microsoft.com/office/word/2010/wordprocessingCanvas" xmlns:cx="http://schemas.microsoft.com/office/drawing/2014/chartex" xmlns:cx1="http://schemas.microsoft.com/office/drawing/2015/9/8/chartex" xmlns:cx2="http://schemas.microsoft.com/office/drawing/2015/10/21/chartex" xmlns:cx3="http://schemas.microsoft.com/office/drawing/2016/5/9/chartex" xmlns:cx4="http://schemas.microsoft.com/office/drawing/2016/5/10/chartex" xmlns:cx5="http://schemas.microsoft.com/office/drawing/2016/5/11/chartex" xmlns:cx6="http://schemas.microsoft.com/office/drawing/2016/5/12/chartex" xmlns:cx7="http://schemas.microsoft.com/office/drawing/2016/5/13/chartex" xmlns:cx8="http://schemas.microsoft.com/office/drawing/2016/5/14/chartex" xmlns:mc="http://schemas.openxmlformats.org/markup-compatibility/2006" xmlns:aink="http://schemas.microsoft.com/office/drawing/2016/ink" xmlns:am3d="http://schemas.microsoft.com/office/drawing/2017/model3d" xmlns:o="urn:schemas-microsoft-com:office:office" xmlns:r="http://schemas.openxmlformats.org/officeDocument/2006/relationships" xmlns:m="http://schemas.openxmlformats.org/officeDocument/2006/math" xmlns:v="urn:schemas-microsoft-com:vml" xmlns:wp14="http://schemas.microsoft.com/office/word/2010/wordprocessingDrawing" xmlns:wp="http://schemas.openxmlformats.org/drawingml/2006/wordprocessingDrawing" xmlns:w10="urn:schemas-microsoft-com:office:word" xmlns:w="http://schemas.openxmlformats.org/wordprocessingml/2006/main" xmlns:w14="http://schemas.microsoft.com/office/word/2010/wordml" xmlns:w15="http://schemas.microsoft.com/office/word/2012/wordml" xmlns:w16cex="http://schemas.microsoft.com/office/word/2018/wordml/cex" xmlns:w16cid="http://schemas.microsoft.com/office/word/2016/wordml/cid" xmlns:w16="http://schemas.microsoft.com/office/word/2018/wordml" xmlns:w16se="http://schemas.microsoft.com/office/word/2015/wordml/symex" xmlns:wpg="http://schemas.microsoft.com/office/word/2010/wordprocessingGroup" xmlns:wpi="http://schemas.microsoft.com/office/word/2010/wordprocessingInk" xmlns:wne="http://schemas.microsoft.com/office/word/2006/wordml" xmlns:wps="http://schemas.microsoft.com/office/word/2010/wordprocessingShape" mc:Ignorable="w14 w15 w16se w16cid w16 w16cex wp14">
   <w:p>
     <w:pPr>
       <w:pStyle w:val="Header"/>
@@ -17195,7 +17872,7 @@
 </file>
 
 <file path=word/numbering.xml><?xml version="1.0" encoding="utf-8"?>
-<w:numbering xmlns:wpc="http://schemas.microsoft.com/office/word/2010/wordprocessingCanvas" xmlns:cx="http://schemas.microsoft.com/office/drawing/2014/chartex" xmlns:cx1="http://schemas.microsoft.com/office/drawing/2015/9/8/chartex" xmlns:cx2="http://schemas.microsoft.com/office/drawing/2015/10/21/chartex" xmlns:cx3="http://schemas.microsoft.com/office/drawing/2016/5/9/chartex" xmlns:cx4="http://schemas.microsoft.com/office/drawing/2016/5/10/chartex" xmlns:cx5="http://schemas.microsoft.com/office/drawing/2016/5/11/chartex" xmlns:cx6="http://schemas.microsoft.com/office/drawing/2016/5/12/chartex" xmlns:cx7="http://schemas.microsoft.com/office/drawing/2016/5/13/chartex" xmlns:cx8="http://schemas.microsoft.com/office/drawing/2016/5/14/chartex" xmlns:mc="http://schemas.openxmlformats.org/markup-compatibility/2006" xmlns:aink="http://schemas.microsoft.com/office/drawing/2016/ink" xmlns:am3d="http://schemas.microsoft.com/office/drawing/2017/model3d" xmlns:o="urn:schemas-microsoft-com:office:office" xmlns:r="http://schemas.openxmlformats.org/officeDocument/2006/relationships" xmlns:m="http://schemas.openxmlformats.org/officeDocument/2006/math" xmlns:v="urn:schemas-microsoft-com:vml" xmlns:wp14="http://schemas.microsoft.com/office/word/2010/wordprocessingDrawing" xmlns:wp="http://schemas.openxmlformats.org/drawingml/2006/wordprocessingDrawing" xmlns:w10="urn:schemas-microsoft-com:office:word" xmlns:w="http://schemas.openxmlformats.org/wordprocessingml/2006/main" xmlns:w14="http://schemas.microsoft.com/office/word/2010/wordml" xmlns:w15="http://schemas.microsoft.com/office/word/2012/wordml" xmlns:w16cid="http://schemas.microsoft.com/office/word/2016/wordml/cid" xmlns:w16se="http://schemas.microsoft.com/office/word/2015/wordml/symex" xmlns:wpg="http://schemas.microsoft.com/office/word/2010/wordprocessingGroup" xmlns:wpi="http://schemas.microsoft.com/office/word/2010/wordprocessingInk" xmlns:wne="http://schemas.microsoft.com/office/word/2006/wordml" xmlns:wps="http://schemas.microsoft.com/office/word/2010/wordprocessingShape" mc:Ignorable="w14 w15 w16se w16cid wp14">
+<w:numbering xmlns:wpc="http://schemas.microsoft.com/office/word/2010/wordprocessingCanvas" xmlns:cx="http://schemas.microsoft.com/office/drawing/2014/chartex" xmlns:cx1="http://schemas.microsoft.com/office/drawing/2015/9/8/chartex" xmlns:cx2="http://schemas.microsoft.com/office/drawing/2015/10/21/chartex" xmlns:cx3="http://schemas.microsoft.com/office/drawing/2016/5/9/chartex" xmlns:cx4="http://schemas.microsoft.com/office/drawing/2016/5/10/chartex" xmlns:cx5="http://schemas.microsoft.com/office/drawing/2016/5/11/chartex" xmlns:cx6="http://schemas.microsoft.com/office/drawing/2016/5/12/chartex" xmlns:cx7="http://schemas.microsoft.com/office/drawing/2016/5/13/chartex" xmlns:cx8="http://schemas.microsoft.com/office/drawing/2016/5/14/chartex" xmlns:mc="http://schemas.openxmlformats.org/markup-compatibility/2006" xmlns:aink="http://schemas.microsoft.com/office/drawing/2016/ink" xmlns:am3d="http://schemas.microsoft.com/office/drawing/2017/model3d" xmlns:o="urn:schemas-microsoft-com:office:office" xmlns:r="http://schemas.openxmlformats.org/officeDocument/2006/relationships" xmlns:m="http://schemas.openxmlformats.org/officeDocument/2006/math" xmlns:v="urn:schemas-microsoft-com:vml" xmlns:wp14="http://schemas.microsoft.com/office/word/2010/wordprocessingDrawing" xmlns:wp="http://schemas.openxmlformats.org/drawingml/2006/wordprocessingDrawing" xmlns:w10="urn:schemas-microsoft-com:office:word" xmlns:w="http://schemas.openxmlformats.org/wordprocessingml/2006/main" xmlns:w14="http://schemas.microsoft.com/office/word/2010/wordml" xmlns:w15="http://schemas.microsoft.com/office/word/2012/wordml" xmlns:w16cex="http://schemas.microsoft.com/office/word/2018/wordml/cex" xmlns:w16cid="http://schemas.microsoft.com/office/word/2016/wordml/cid" xmlns:w16="http://schemas.microsoft.com/office/word/2018/wordml" xmlns:w16se="http://schemas.microsoft.com/office/word/2015/wordml/symex" xmlns:wpg="http://schemas.microsoft.com/office/word/2010/wordprocessingGroup" xmlns:wpi="http://schemas.microsoft.com/office/word/2010/wordprocessingInk" xmlns:wne="http://schemas.microsoft.com/office/word/2006/wordml" xmlns:wps="http://schemas.microsoft.com/office/word/2010/wordprocessingShape" mc:Ignorable="w14 w15 w16se w16cid w16 w16cex wp14">
   <w:abstractNum w:abstractNumId="0" w15:restartNumberingAfterBreak="0">
     <w:nsid w:val="041006A6"/>
     <w:multiLevelType w:val="hybridMultilevel"/>
@@ -20054,7 +20731,7 @@
 </file>
 
 <file path=word/styles.xml><?xml version="1.0" encoding="utf-8"?>
-<w:styles xmlns:mc="http://schemas.openxmlformats.org/markup-compatibility/2006" xmlns:r="http://schemas.openxmlformats.org/officeDocument/2006/relationships" xmlns:w="http://schemas.openxmlformats.org/wordprocessingml/2006/main" xmlns:w14="http://schemas.microsoft.com/office/word/2010/wordml" xmlns:w15="http://schemas.microsoft.com/office/word/2012/wordml" xmlns:w16cid="http://schemas.microsoft.com/office/word/2016/wordml/cid" xmlns:w16se="http://schemas.microsoft.com/office/word/2015/wordml/symex" mc:Ignorable="w14 w15 w16se w16cid">
+<w:styles xmlns:mc="http://schemas.openxmlformats.org/markup-compatibility/2006" xmlns:r="http://schemas.openxmlformats.org/officeDocument/2006/relationships" xmlns:w="http://schemas.openxmlformats.org/wordprocessingml/2006/main" xmlns:w14="http://schemas.microsoft.com/office/word/2010/wordml" xmlns:w15="http://schemas.microsoft.com/office/word/2012/wordml" xmlns:w16cex="http://schemas.microsoft.com/office/word/2018/wordml/cex" xmlns:w16cid="http://schemas.microsoft.com/office/word/2016/wordml/cid" xmlns:w16="http://schemas.microsoft.com/office/word/2018/wordml" xmlns:w16se="http://schemas.microsoft.com/office/word/2015/wordml/symex" mc:Ignorable="w14 w15 w16se w16cid w16 w16cex">
   <w:docDefaults>
     <w:rPrDefault>
       <w:rPr>
@@ -21431,7 +22108,7 @@
 <file path=word/charts/chart1.xml><?xml version="1.0" encoding="utf-8"?>
 <c:chartSpace xmlns:c="http://schemas.openxmlformats.org/drawingml/2006/chart" xmlns:a="http://schemas.openxmlformats.org/drawingml/2006/main" xmlns:r="http://schemas.openxmlformats.org/officeDocument/2006/relationships" xmlns:c16r2="http://schemas.microsoft.com/office/drawing/2015/06/chart">
   <c:date1904 val="0"/>
-  <c:lang val="en-US"/>
+  <c:lang val="en-GB"/>
   <c:roundedCorners val="0"/>
   <mc:AlternateContent xmlns:mc="http://schemas.openxmlformats.org/markup-compatibility/2006">
     <mc:Choice xmlns:c14="http://schemas.microsoft.com/office/drawing/2007/8/2/chart" Requires="c14">

</xml_diff>